<commit_message>
Updated plots and text for track a cohort steelhead
</commit_message>
<xml_diff>
--- a/Track a Cohort_Steelhead.docx
+++ b/Track a Cohort_Steelhead.docx
@@ -42,33 +42,109 @@
       </w:pPr>
       <w:r>
         <w:rPr>
+          <w:noProof/>
+        </w:rPr>
+        <w:drawing>
+          <wp:inline distT="0" distB="0" distL="0" distR="0" wp14:anchorId="173FC711" wp14:editId="09DD11E8">
+            <wp:extent cx="5943600" cy="4457700"/>
+            <wp:effectExtent l="0" t="0" r="0" b="0"/>
+            <wp:docPr id="859831152" name="Picture 2" descr="Graph Red Bluff Juvenile Passage Estimates BY2023 Winter Chinook"/>
+            <wp:cNvGraphicFramePr>
+              <a:graphicFrameLocks xmlns:a="http://schemas.openxmlformats.org/drawingml/2006/main" noChangeAspect="1"/>
+            </wp:cNvGraphicFramePr>
+            <a:graphic xmlns:a="http://schemas.openxmlformats.org/drawingml/2006/main">
+              <a:graphicData uri="http://schemas.openxmlformats.org/drawingml/2006/picture">
+                <pic:pic xmlns:pic="http://schemas.openxmlformats.org/drawingml/2006/picture">
+                  <pic:nvPicPr>
+                    <pic:cNvPr id="0" name="Picture 3" descr="Graph Red Bluff Juvenile Passage Estimates BY2023 Winter Chinook"/>
+                    <pic:cNvPicPr>
+                      <a:picLocks noChangeAspect="1" noChangeArrowheads="1"/>
+                    </pic:cNvPicPr>
+                  </pic:nvPicPr>
+                  <pic:blipFill>
+                    <a:blip r:embed="rId8">
+                      <a:extLst>
+                        <a:ext uri="{28A0092B-C50C-407E-A947-70E740481C1C}">
+                          <a14:useLocalDpi xmlns:a14="http://schemas.microsoft.com/office/drawing/2010/main" val="0"/>
+                        </a:ext>
+                      </a:extLst>
+                    </a:blip>
+                    <a:srcRect/>
+                    <a:stretch>
+                      <a:fillRect/>
+                    </a:stretch>
+                  </pic:blipFill>
+                  <pic:spPr bwMode="auto">
+                    <a:xfrm>
+                      <a:off x="0" y="0"/>
+                      <a:ext cx="5943600" cy="4457700"/>
+                    </a:xfrm>
+                    <a:prstGeom prst="rect">
+                      <a:avLst/>
+                    </a:prstGeom>
+                    <a:noFill/>
+                    <a:ln>
+                      <a:noFill/>
+                    </a:ln>
+                  </pic:spPr>
+                </pic:pic>
+              </a:graphicData>
+            </a:graphic>
+          </wp:inline>
+        </w:drawing>
+      </w:r>
+    </w:p>
+    <w:p>
+      <w:pPr>
+        <w:rPr>
           <w:rFonts w:eastAsia="Times New Roman"/>
           <w:color w:val="000000"/>
           <w:sz w:val="28"/>
           <w:szCs w:val="28"/>
         </w:rPr>
-        <w:t xml:space="preserve">On </w:t>
-      </w:r>
-      <w:proofErr w:type="spellStart"/>
-      <w:r>
+      </w:pPr>
+      <w:hyperlink r:id="rId9" w:history="1">
+        <w:r>
+          <w:rPr>
+            <w:rStyle w:val="Hyperlink"/>
+          </w:rPr>
+          <w:t xml:space="preserve">Red Bluff Juvenile Passage Estimates Graph: </w:t>
+        </w:r>
+        <w:proofErr w:type="spellStart"/>
+        <w:r>
+          <w:rPr>
+            <w:rStyle w:val="Hyperlink"/>
+          </w:rPr>
+          <w:t>SacPAS</w:t>
+        </w:r>
+        <w:proofErr w:type="spellEnd"/>
+        <w:r>
+          <w:rPr>
+            <w:rStyle w:val="Hyperlink"/>
+          </w:rPr>
+          <w:t xml:space="preserve"> Central Valley Prediction &amp; Assessment of Salmon (washington.edu)</w:t>
+        </w:r>
+      </w:hyperlink>
+    </w:p>
+    <w:p>
+      <w:pPr>
         <w:rPr>
           <w:rFonts w:eastAsia="Times New Roman"/>
           <w:color w:val="000000"/>
           <w:sz w:val="28"/>
           <w:szCs w:val="28"/>
         </w:rPr>
-        <w:t>SacPAS</w:t>
-      </w:r>
-      <w:proofErr w:type="spellEnd"/>
-      <w:r>
+      </w:pPr>
+    </w:p>
+    <w:p>
+      <w:pPr>
         <w:rPr>
           <w:rFonts w:eastAsia="Times New Roman"/>
           <w:color w:val="000000"/>
           <w:sz w:val="28"/>
           <w:szCs w:val="28"/>
         </w:rPr>
-        <w:t xml:space="preserve"> </w:t>
-      </w:r>
+      </w:pPr>
       <w:r>
         <w:rPr>
           <w:rFonts w:eastAsia="Times New Roman"/>
@@ -76,56 +152,7 @@
           <w:sz w:val="28"/>
           <w:szCs w:val="28"/>
         </w:rPr>
-        <w:t xml:space="preserve">– Red Bluff Juvenile Passage Estimates (Red Bluff Daily </w:t>
-      </w:r>
-      <w:proofErr w:type="spellStart"/>
-      <w:r>
-        <w:rPr>
-          <w:rFonts w:eastAsia="Times New Roman"/>
-          <w:color w:val="000000"/>
-          <w:sz w:val="28"/>
-          <w:szCs w:val="28"/>
-        </w:rPr>
-        <w:t>Graphy</w:t>
-      </w:r>
-      <w:proofErr w:type="spellEnd"/>
-      <w:r>
-        <w:rPr>
-          <w:rFonts w:eastAsia="Times New Roman"/>
-          <w:color w:val="000000"/>
-          <w:sz w:val="28"/>
-          <w:szCs w:val="28"/>
-        </w:rPr>
-        <w:t xml:space="preserve"> with Biweekly) </w:t>
-      </w:r>
-    </w:p>
-    <w:p>
-      <w:pPr>
-        <w:rPr>
-          <w:rFonts w:eastAsia="Times New Roman"/>
-          <w:color w:val="000000"/>
-          <w:sz w:val="28"/>
-          <w:szCs w:val="28"/>
-        </w:rPr>
-      </w:pPr>
-    </w:p>
-    <w:p>
-      <w:pPr>
-        <w:rPr>
-          <w:rFonts w:eastAsia="Times New Roman"/>
-          <w:color w:val="000000"/>
-          <w:sz w:val="28"/>
-          <w:szCs w:val="28"/>
-        </w:rPr>
-      </w:pPr>
-      <w:r>
-        <w:rPr>
-          <w:rFonts w:eastAsia="Times New Roman"/>
-          <w:color w:val="000000"/>
-          <w:sz w:val="28"/>
-          <w:szCs w:val="28"/>
-        </w:rPr>
-        <w:t>survival (STARS plots) - Chase (this is a surrogate for steelhead)</w:t>
+        <w:t>survival (STARS plots) (this is a surrogate for steelhead)</w:t>
       </w:r>
     </w:p>
     <w:p>
@@ -173,11 +200,7 @@
     </w:p>
     <w:p>
       <w:pPr>
-        <w:pStyle w:val="ListParagraph"/>
-        <w:numPr>
-          <w:ilvl w:val="0"/>
-          <w:numId w:val="1"/>
-        </w:numPr>
+        <w:ind w:left="360"/>
         <w:rPr>
           <w:rFonts w:eastAsia="Times New Roman"/>
           <w:color w:val="000000"/>
@@ -189,7 +212,6 @@
         <w:rPr>
           <w:noProof/>
         </w:rPr>
-        <w:lastRenderedPageBreak/>
         <w:drawing>
           <wp:inline distT="0" distB="0" distL="0" distR="0" wp14:anchorId="2BF8E615" wp14:editId="3732E309">
             <wp:extent cx="5943600" cy="7258050"/>
@@ -208,7 +230,7 @@
                     </pic:cNvPicPr>
                   </pic:nvPicPr>
                   <pic:blipFill>
-                    <a:blip r:embed="rId8" cstate="print">
+                    <a:blip r:embed="rId10" cstate="print">
                       <a:extLst>
                         <a:ext uri="{28A0092B-C50C-407E-A947-70E740481C1C}">
                           <a14:useLocalDpi xmlns:a14="http://schemas.microsoft.com/office/drawing/2010/main" val="0"/>
@@ -242,9 +264,10 @@
     </w:p>
     <w:p>
       <w:pPr>
+        <w:spacing w:after="160" w:line="259" w:lineRule="auto"/>
         <w:rPr>
           <w:rFonts w:eastAsia="Times New Roman"/>
-          <w:color w:val="000000"/>
+          <w:color w:val="FF0000"/>
           <w:sz w:val="28"/>
           <w:szCs w:val="28"/>
         </w:rPr>
@@ -252,7 +275,26 @@
       <w:r>
         <w:rPr>
           <w:rFonts w:eastAsia="Times New Roman"/>
-          <w:color w:val="000000"/>
+          <w:color w:val="FF0000"/>
+          <w:sz w:val="28"/>
+          <w:szCs w:val="28"/>
+        </w:rPr>
+        <w:br w:type="page"/>
+      </w:r>
+    </w:p>
+    <w:p>
+      <w:pPr>
+        <w:rPr>
+          <w:rFonts w:eastAsia="Times New Roman"/>
+          <w:color w:val="FF0000"/>
+          <w:sz w:val="28"/>
+          <w:szCs w:val="28"/>
+        </w:rPr>
+      </w:pPr>
+      <w:r>
+        <w:rPr>
+          <w:rFonts w:eastAsia="Times New Roman"/>
+          <w:color w:val="FF0000"/>
           <w:sz w:val="28"/>
           <w:szCs w:val="28"/>
         </w:rPr>
@@ -263,7 +305,7 @@
       <w:pPr>
         <w:rPr>
           <w:rFonts w:eastAsia="Times New Roman"/>
-          <w:color w:val="000000"/>
+          <w:color w:val="FF0000"/>
           <w:sz w:val="28"/>
           <w:szCs w:val="28"/>
         </w:rPr>
@@ -347,7 +389,7 @@
                     <pic:cNvPicPr/>
                   </pic:nvPicPr>
                   <pic:blipFill>
-                    <a:blip r:embed="rId9">
+                    <a:blip r:embed="rId11">
                       <a:extLst>
                         <a:ext uri="{28A0092B-C50C-407E-A947-70E740481C1C}">
                           <a14:useLocalDpi xmlns:a14="http://schemas.microsoft.com/office/drawing/2010/main"/>
@@ -389,7 +431,6 @@
         <w:rPr>
           <w:noProof/>
         </w:rPr>
-        <w:lastRenderedPageBreak/>
         <w:drawing>
           <wp:inline distT="0" distB="0" distL="0" distR="0" wp14:anchorId="712CB2A0" wp14:editId="5ACDA4B3">
             <wp:extent cx="5076825" cy="3691496"/>
@@ -408,7 +449,7 @@
                     </pic:cNvPicPr>
                   </pic:nvPicPr>
                   <pic:blipFill>
-                    <a:blip r:embed="rId10" cstate="print">
+                    <a:blip r:embed="rId12" cstate="print">
                       <a:extLst>
                         <a:ext uri="{28A0092B-C50C-407E-A947-70E740481C1C}">
                           <a14:useLocalDpi xmlns:a14="http://schemas.microsoft.com/office/drawing/2010/main" val="0"/>
@@ -479,7 +520,6 @@
         <w:rPr>
           <w:noProof/>
         </w:rPr>
-        <w:lastRenderedPageBreak/>
         <w:drawing>
           <wp:inline distT="0" distB="0" distL="0" distR="0" wp14:anchorId="510FC439" wp14:editId="0704D06F">
             <wp:extent cx="5560513" cy="4448175"/>
@@ -498,7 +538,7 @@
                     </pic:cNvPicPr>
                   </pic:nvPicPr>
                   <pic:blipFill>
-                    <a:blip r:embed="rId15" cstate="print">
+                    <a:blip r:embed="rId17" cstate="print">
                       <a:extLst>
                         <a:ext uri="{28A0092B-C50C-407E-A947-70E740481C1C}">
                           <a14:useLocalDpi xmlns:a14="http://schemas.microsoft.com/office/drawing/2010/main" val="0"/>
@@ -542,6 +582,7 @@
     </w:p>
     <w:p>
       <w:pPr>
+        <w:spacing w:after="160" w:line="259" w:lineRule="auto"/>
         <w:rPr>
           <w:rFonts w:eastAsia="Times New Roman"/>
           <w:color w:val="000000"/>
@@ -558,6 +599,27 @@
           <w:szCs w:val="28"/>
           <w:shd w:val="clear" w:color="auto" w:fill="FFFFFF"/>
         </w:rPr>
+        <w:br w:type="page"/>
+      </w:r>
+    </w:p>
+    <w:p>
+      <w:pPr>
+        <w:rPr>
+          <w:rFonts w:eastAsia="Times New Roman"/>
+          <w:color w:val="000000"/>
+          <w:sz w:val="28"/>
+          <w:szCs w:val="28"/>
+          <w:shd w:val="clear" w:color="auto" w:fill="FFFFFF"/>
+        </w:rPr>
+      </w:pPr>
+      <w:r>
+        <w:rPr>
+          <w:rFonts w:eastAsia="Times New Roman"/>
+          <w:color w:val="000000"/>
+          <w:sz w:val="28"/>
+          <w:szCs w:val="28"/>
+          <w:shd w:val="clear" w:color="auto" w:fill="FFFFFF"/>
+        </w:rPr>
         <w:t>minimization (loss)</w:t>
       </w:r>
     </w:p>
@@ -575,7 +637,6 @@
         <w:rPr>
           <w:noProof/>
         </w:rPr>
-        <w:lastRenderedPageBreak/>
         <w:drawing>
           <wp:inline distT="0" distB="0" distL="0" distR="0" wp14:anchorId="42968D8C" wp14:editId="38DD1436">
             <wp:extent cx="5000625" cy="3962400"/>
@@ -592,7 +653,7 @@
                     </pic:cNvPicPr>
                   </pic:nvPicPr>
                   <pic:blipFill>
-                    <a:blip r:embed="rId16"/>
+                    <a:blip r:embed="rId18"/>
                     <a:stretch>
                       <a:fillRect/>
                     </a:stretch>
@@ -653,6 +714,28 @@
     </w:p>
     <w:p>
       <w:pPr>
+        <w:spacing w:after="160" w:line="259" w:lineRule="auto"/>
+        <w:rPr>
+          <w:rFonts w:eastAsia="Times New Roman"/>
+          <w:color w:val="000000"/>
+          <w:sz w:val="28"/>
+          <w:szCs w:val="28"/>
+          <w:shd w:val="clear" w:color="auto" w:fill="FFFFFF"/>
+        </w:rPr>
+      </w:pPr>
+      <w:r>
+        <w:rPr>
+          <w:rFonts w:eastAsia="Times New Roman"/>
+          <w:color w:val="000000"/>
+          <w:sz w:val="28"/>
+          <w:szCs w:val="28"/>
+          <w:shd w:val="clear" w:color="auto" w:fill="FFFFFF"/>
+        </w:rPr>
+        <w:br w:type="page"/>
+      </w:r>
+    </w:p>
+    <w:p>
+      <w:pPr>
         <w:rPr>
           <w:rFonts w:eastAsia="Times New Roman"/>
           <w:color w:val="000000"/>
@@ -1747,6 +1830,7 @@
                 <w:sz w:val="20"/>
                 <w:szCs w:val="20"/>
               </w:rPr>
+              <w:lastRenderedPageBreak/>
               <w:t>2020</w:t>
             </w:r>
           </w:p>
@@ -2525,6 +2609,49 @@
     </w:p>
     <w:p>
       <w:pPr>
+        <w:spacing w:after="160" w:line="259" w:lineRule="auto"/>
+        <w:rPr>
+          <w:rFonts w:eastAsia="Times New Roman"/>
+          <w:color w:val="FF0000"/>
+          <w:sz w:val="28"/>
+          <w:szCs w:val="28"/>
+          <w:shd w:val="clear" w:color="auto" w:fill="FFFFFF"/>
+        </w:rPr>
+      </w:pPr>
+      <w:r>
+        <w:rPr>
+          <w:rFonts w:eastAsia="Times New Roman"/>
+          <w:color w:val="FF0000"/>
+          <w:sz w:val="28"/>
+          <w:szCs w:val="28"/>
+          <w:shd w:val="clear" w:color="auto" w:fill="FFFFFF"/>
+        </w:rPr>
+        <w:br w:type="page"/>
+      </w:r>
+    </w:p>
+    <w:p>
+      <w:pPr>
+        <w:rPr>
+          <w:rFonts w:eastAsia="Times New Roman"/>
+          <w:color w:val="FF0000"/>
+          <w:sz w:val="28"/>
+          <w:szCs w:val="28"/>
+          <w:shd w:val="clear" w:color="auto" w:fill="FFFFFF"/>
+        </w:rPr>
+      </w:pPr>
+      <w:r>
+        <w:rPr>
+          <w:rFonts w:eastAsia="Times New Roman"/>
+          <w:color w:val="FF0000"/>
+          <w:sz w:val="28"/>
+          <w:szCs w:val="28"/>
+          <w:shd w:val="clear" w:color="auto" w:fill="FFFFFF"/>
+        </w:rPr>
+        <w:t>minimization (daily loss and daily pumping rates) </w:t>
+      </w:r>
+    </w:p>
+    <w:p>
+      <w:pPr>
         <w:rPr>
           <w:rFonts w:eastAsia="Times New Roman"/>
           <w:color w:val="000000"/>
@@ -2535,30 +2662,8 @@
       </w:pPr>
       <w:r>
         <w:rPr>
-          <w:rFonts w:eastAsia="Times New Roman"/>
-          <w:color w:val="000000"/>
-          <w:sz w:val="28"/>
-          <w:szCs w:val="28"/>
-          <w:shd w:val="clear" w:color="auto" w:fill="FFFFFF"/>
-        </w:rPr>
-        <w:t>minimization (daily loss and daily pumping rates) </w:t>
-      </w:r>
-    </w:p>
-    <w:p>
-      <w:pPr>
-        <w:rPr>
-          <w:rFonts w:eastAsia="Times New Roman"/>
-          <w:color w:val="000000"/>
-          <w:sz w:val="28"/>
-          <w:szCs w:val="28"/>
-          <w:shd w:val="clear" w:color="auto" w:fill="FFFFFF"/>
-        </w:rPr>
-      </w:pPr>
-      <w:r>
-        <w:rPr>
           <w:noProof/>
         </w:rPr>
-        <w:lastRenderedPageBreak/>
         <w:drawing>
           <wp:inline distT="0" distB="0" distL="0" distR="0" wp14:anchorId="245D770F" wp14:editId="199241DD">
             <wp:extent cx="5943600" cy="3959250"/>
@@ -2575,7 +2680,7 @@
                     <pic:cNvPicPr/>
                   </pic:nvPicPr>
                   <pic:blipFill>
-                    <a:blip r:embed="rId17" cstate="print">
+                    <a:blip r:embed="rId19" cstate="print">
                       <a:extLst>
                         <a:ext uri="{28A0092B-C50C-407E-A947-70E740481C1C}">
                           <a14:useLocalDpi xmlns:a14="http://schemas.microsoft.com/office/drawing/2010/main" val="0"/>
@@ -2614,6 +2719,26 @@
     </w:p>
     <w:p>
       <w:pPr>
+        <w:spacing w:after="160" w:line="259" w:lineRule="auto"/>
+        <w:rPr>
+          <w:rFonts w:eastAsia="Times New Roman"/>
+          <w:color w:val="000000"/>
+          <w:sz w:val="28"/>
+          <w:szCs w:val="28"/>
+        </w:rPr>
+      </w:pPr>
+      <w:r>
+        <w:rPr>
+          <w:rFonts w:eastAsia="Times New Roman"/>
+          <w:color w:val="000000"/>
+          <w:sz w:val="28"/>
+          <w:szCs w:val="28"/>
+        </w:rPr>
+        <w:br w:type="page"/>
+      </w:r>
+    </w:p>
+    <w:p>
+      <w:pPr>
         <w:rPr>
           <w:rFonts w:eastAsia="Times New Roman"/>
           <w:color w:val="000000"/>
@@ -2652,7 +2777,7 @@
                     </pic:cNvPicPr>
                   </pic:nvPicPr>
                   <pic:blipFill>
-                    <a:blip r:embed="rId18"/>
+                    <a:blip r:embed="rId20"/>
                     <a:stretch>
                       <a:fillRect/>
                     </a:stretch>
@@ -2680,9 +2805,47 @@
       </w:r>
     </w:p>
     <w:p/>
+    <w:p/>
+    <w:p>
+      <w:pPr>
+        <w:spacing w:after="160" w:line="259" w:lineRule="auto"/>
+        <w:rPr>
+          <w:b/>
+          <w:bCs/>
+          <w:color w:val="FF0000"/>
+        </w:rPr>
+      </w:pPr>
+      <w:r>
+        <w:rPr>
+          <w:b/>
+          <w:bCs/>
+          <w:color w:val="FF0000"/>
+        </w:rPr>
+        <w:br w:type="page"/>
+      </w:r>
+    </w:p>
+    <w:p>
+      <w:pPr>
+        <w:rPr>
+          <w:b/>
+          <w:bCs/>
+          <w:color w:val="FF0000"/>
+        </w:rPr>
+      </w:pPr>
+      <w:r>
+        <w:rPr>
+          <w:b/>
+          <w:bCs/>
+          <w:color w:val="FF0000"/>
+        </w:rPr>
+        <w:t>Table comparing predicted and observed loss (hindcast)</w:t>
+      </w:r>
+    </w:p>
+    <w:p/>
     <w:tbl>
       <w:tblPr>
-        <w:tblW w:w="9418" w:type="dxa"/>
+        <w:tblW w:w="8360" w:type="dxa"/>
+        <w:tblInd w:w="-5" w:type="dxa"/>
         <w:tblBorders>
           <w:top w:val="single" w:sz="4" w:space="0" w:color="auto"/>
           <w:left w:val="single" w:sz="4" w:space="0" w:color="auto"/>
@@ -2694,14 +2857,13 @@
         <w:tblLook w:val="04A0" w:firstRow="1" w:lastRow="0" w:firstColumn="1" w:lastColumn="0" w:noHBand="0" w:noVBand="1"/>
       </w:tblPr>
       <w:tblGrid>
-        <w:gridCol w:w="981"/>
-        <w:gridCol w:w="1086"/>
-        <w:gridCol w:w="1058"/>
+        <w:gridCol w:w="851"/>
+        <w:gridCol w:w="1094"/>
+        <w:gridCol w:w="1094"/>
+        <w:gridCol w:w="1094"/>
         <w:gridCol w:w="1554"/>
-        <w:gridCol w:w="1504"/>
-        <w:gridCol w:w="1027"/>
         <w:gridCol w:w="1400"/>
-        <w:gridCol w:w="1204"/>
+        <w:gridCol w:w="1273"/>
       </w:tblGrid>
       <w:tr>
         <w:trPr>
@@ -2709,24 +2871,17 @@
         </w:trPr>
         <w:tc>
           <w:tcPr>
-            <w:tcW w:w="9418" w:type="dxa"/>
-            <w:gridSpan w:val="8"/>
+            <w:tcW w:w="851" w:type="dxa"/>
             <w:tcBorders>
-              <w:top w:val="nil"/>
-              <w:left w:val="nil"/>
-              <w:bottom w:val="single" w:sz="4" w:space="0" w:color="auto"/>
-              <w:right w:val="nil"/>
+              <w:top w:val="single" w:sz="4" w:space="0" w:color="auto"/>
             </w:tcBorders>
-            <w:shd w:val="clear" w:color="auto" w:fill="auto"/>
-            <w:noWrap/>
-            <w:vAlign w:val="center"/>
-          </w:tcPr>
-          <w:p>
-            <w:pPr>
-              <w:jc w:val="center"/>
+          </w:tcPr>
+          <w:p>
+            <w:pPr>
               <w:rPr>
                 <w:rFonts w:eastAsia="Times New Roman" w:cs="Calibri"/>
                 <w:b/>
+                <w:bCs/>
               </w:rPr>
             </w:pPr>
             <w:commentRangeStart w:id="1"/>
@@ -2734,19 +2889,15 @@
               <w:rPr>
                 <w:rFonts w:eastAsia="Times New Roman" w:cs="Calibri"/>
                 <w:b/>
-              </w:rPr>
-              <w:t>Natural Origin Steelhead</w:t>
-            </w:r>
-          </w:p>
-        </w:tc>
-      </w:tr>
-      <w:tr>
-        <w:trPr>
-          <w:trHeight w:val="288"/>
-        </w:trPr>
-        <w:tc>
-          <w:tcPr>
-            <w:tcW w:w="981" w:type="dxa"/>
+                <w:bCs/>
+              </w:rPr>
+              <w:t>Week</w:t>
+            </w:r>
+          </w:p>
+        </w:tc>
+        <w:tc>
+          <w:tcPr>
+            <w:tcW w:w="1094" w:type="dxa"/>
             <w:tcBorders>
               <w:top w:val="single" w:sz="4" w:space="0" w:color="auto"/>
             </w:tcBorders>
@@ -2770,13 +2921,21 @@
                 <w:b/>
                 <w:bCs/>
               </w:rPr>
+              <w:t xml:space="preserve">Average </w:t>
+            </w:r>
+            <w:r>
+              <w:rPr>
+                <w:rFonts w:eastAsia="Times New Roman" w:cs="Calibri"/>
+                <w:b/>
+                <w:bCs/>
+              </w:rPr>
               <w:t>OMR</w:t>
             </w:r>
           </w:p>
         </w:tc>
         <w:tc>
           <w:tcPr>
-            <w:tcW w:w="1086" w:type="dxa"/>
+            <w:tcW w:w="1094" w:type="dxa"/>
             <w:tcBorders>
               <w:top w:val="single" w:sz="4" w:space="0" w:color="auto"/>
             </w:tcBorders>
@@ -2800,13 +2959,21 @@
                 <w:b/>
                 <w:bCs/>
               </w:rPr>
+              <w:t xml:space="preserve">Average </w:t>
+            </w:r>
+            <w:r>
+              <w:rPr>
+                <w:rFonts w:eastAsia="Times New Roman" w:cs="Calibri"/>
+                <w:b/>
+                <w:bCs/>
+              </w:rPr>
               <w:t>Exports</w:t>
             </w:r>
           </w:p>
         </w:tc>
         <w:tc>
           <w:tcPr>
-            <w:tcW w:w="944" w:type="dxa"/>
+            <w:tcW w:w="1094" w:type="dxa"/>
             <w:tcBorders>
               <w:top w:val="single" w:sz="4" w:space="0" w:color="auto"/>
             </w:tcBorders>
@@ -2830,13 +2997,31 @@
                 <w:b/>
                 <w:bCs/>
               </w:rPr>
+              <w:t xml:space="preserve">Average </w:t>
+            </w:r>
+          </w:p>
+          <w:p>
+            <w:pPr>
+              <w:jc w:val="center"/>
+              <w:rPr>
+                <w:rFonts w:eastAsia="Times New Roman" w:cs="Calibri"/>
+                <w:b/>
+                <w:bCs/>
+              </w:rPr>
+            </w:pPr>
+            <w:r>
+              <w:rPr>
+                <w:rFonts w:eastAsia="Times New Roman" w:cs="Calibri"/>
+                <w:b/>
+                <w:bCs/>
+              </w:rPr>
               <w:t>San Joaquin Flow</w:t>
             </w:r>
           </w:p>
         </w:tc>
         <w:tc>
           <w:tcPr>
-            <w:tcW w:w="1310" w:type="dxa"/>
+            <w:tcW w:w="1554" w:type="dxa"/>
             <w:tcBorders>
               <w:top w:val="single" w:sz="4" w:space="0" w:color="auto"/>
             </w:tcBorders>
@@ -2860,67 +3045,15 @@
                 <w:b/>
                 <w:bCs/>
               </w:rPr>
-              <w:t>Sacramento Flow</w:t>
-            </w:r>
-          </w:p>
-        </w:tc>
-        <w:tc>
-          <w:tcPr>
-            <w:tcW w:w="1504" w:type="dxa"/>
-            <w:tcBorders>
-              <w:top w:val="single" w:sz="4" w:space="0" w:color="auto"/>
-            </w:tcBorders>
-            <w:shd w:val="clear" w:color="auto" w:fill="auto"/>
-            <w:noWrap/>
-            <w:vAlign w:val="center"/>
-            <w:hideMark/>
-          </w:tcPr>
-          <w:p>
-            <w:pPr>
-              <w:jc w:val="center"/>
+              <w:t xml:space="preserve">Average </w:t>
+            </w:r>
+            <w:r>
               <w:rPr>
                 <w:rFonts w:eastAsia="Times New Roman" w:cs="Calibri"/>
                 <w:b/>
                 <w:bCs/>
               </w:rPr>
-            </w:pPr>
-            <w:r>
-              <w:rPr>
-                <w:rFonts w:eastAsia="Times New Roman" w:cs="Calibri"/>
-                <w:b/>
-                <w:bCs/>
-              </w:rPr>
-              <w:t>25th Percentile Weekly Loss</w:t>
-            </w:r>
-          </w:p>
-        </w:tc>
-        <w:tc>
-          <w:tcPr>
-            <w:tcW w:w="989" w:type="dxa"/>
-            <w:tcBorders>
-              <w:top w:val="single" w:sz="4" w:space="0" w:color="auto"/>
-            </w:tcBorders>
-            <w:shd w:val="clear" w:color="auto" w:fill="auto"/>
-            <w:noWrap/>
-            <w:vAlign w:val="center"/>
-            <w:hideMark/>
-          </w:tcPr>
-          <w:p>
-            <w:pPr>
-              <w:jc w:val="center"/>
-              <w:rPr>
-                <w:rFonts w:eastAsia="Times New Roman" w:cs="Calibri"/>
-                <w:b/>
-                <w:bCs/>
-              </w:rPr>
-            </w:pPr>
-            <w:r>
-              <w:rPr>
-                <w:rFonts w:eastAsia="Times New Roman" w:cs="Calibri"/>
-                <w:b/>
-                <w:bCs/>
-              </w:rPr>
-              <w:t>Median Weekly Loss</w:t>
+              <w:t>Sacramento Flow</w:t>
             </w:r>
           </w:p>
         </w:tc>
@@ -2937,7 +3070,6 @@
           </w:tcPr>
           <w:p>
             <w:pPr>
-              <w:jc w:val="center"/>
               <w:rPr>
                 <w:rFonts w:eastAsia="Times New Roman" w:cs="Calibri"/>
                 <w:b/>
@@ -2950,13 +3082,13 @@
                 <w:b/>
                 <w:bCs/>
               </w:rPr>
-              <w:t>75th Percentile Weekly Loss</w:t>
-            </w:r>
-          </w:p>
-        </w:tc>
-        <w:tc>
-          <w:tcPr>
-            <w:tcW w:w="1204" w:type="dxa"/>
+              <w:t>Predicted Weekly Loss Based on Columns to the left</w:t>
+            </w:r>
+          </w:p>
+        </w:tc>
+        <w:tc>
+          <w:tcPr>
+            <w:tcW w:w="1273" w:type="dxa"/>
             <w:tcBorders>
               <w:top w:val="single" w:sz="4" w:space="0" w:color="auto"/>
             </w:tcBorders>
@@ -2980,7 +3112,7 @@
                 <w:b/>
                 <w:bCs/>
               </w:rPr>
-              <w:t>Median Daily Loss</w:t>
+              <w:t>Observed Loss</w:t>
             </w:r>
           </w:p>
         </w:tc>
@@ -2991,7 +3123,20 @@
         </w:trPr>
         <w:tc>
           <w:tcPr>
-            <w:tcW w:w="981" w:type="dxa"/>
+            <w:tcW w:w="851" w:type="dxa"/>
+          </w:tcPr>
+          <w:p>
+            <w:pPr>
+              <w:jc w:val="right"/>
+            </w:pPr>
+            <w:r>
+              <w:t>1/1</w:t>
+            </w:r>
+          </w:p>
+        </w:tc>
+        <w:tc>
+          <w:tcPr>
+            <w:tcW w:w="1094" w:type="dxa"/>
             <w:shd w:val="clear" w:color="auto" w:fill="auto"/>
             <w:noWrap/>
             <w:hideMark/>
@@ -3010,7 +3155,7 @@
         </w:tc>
         <w:tc>
           <w:tcPr>
-            <w:tcW w:w="1086" w:type="dxa"/>
+            <w:tcW w:w="1094" w:type="dxa"/>
             <w:shd w:val="clear" w:color="auto" w:fill="auto"/>
             <w:noWrap/>
             <w:hideMark/>
@@ -3029,7 +3174,7 @@
         </w:tc>
         <w:tc>
           <w:tcPr>
-            <w:tcW w:w="944" w:type="dxa"/>
+            <w:tcW w:w="1094" w:type="dxa"/>
             <w:shd w:val="clear" w:color="auto" w:fill="auto"/>
             <w:noWrap/>
             <w:hideMark/>
@@ -3048,7 +3193,7 @@
         </w:tc>
         <w:tc>
           <w:tcPr>
-            <w:tcW w:w="1310" w:type="dxa"/>
+            <w:tcW w:w="1554" w:type="dxa"/>
             <w:shd w:val="clear" w:color="auto" w:fill="auto"/>
             <w:noWrap/>
             <w:hideMark/>
@@ -3062,44 +3207,6 @@
             </w:pPr>
             <w:r>
               <w:t>24037</w:t>
-            </w:r>
-          </w:p>
-        </w:tc>
-        <w:tc>
-          <w:tcPr>
-            <w:tcW w:w="1504" w:type="dxa"/>
-            <w:shd w:val="clear" w:color="auto" w:fill="auto"/>
-            <w:noWrap/>
-            <w:hideMark/>
-          </w:tcPr>
-          <w:p>
-            <w:pPr>
-              <w:jc w:val="right"/>
-              <w:rPr>
-                <w:rFonts w:eastAsia="Times New Roman" w:cs="Calibri"/>
-              </w:rPr>
-            </w:pPr>
-            <w:r>
-              <w:t>25.98</w:t>
-            </w:r>
-          </w:p>
-        </w:tc>
-        <w:tc>
-          <w:tcPr>
-            <w:tcW w:w="989" w:type="dxa"/>
-            <w:shd w:val="clear" w:color="auto" w:fill="auto"/>
-            <w:noWrap/>
-            <w:hideMark/>
-          </w:tcPr>
-          <w:p>
-            <w:pPr>
-              <w:jc w:val="right"/>
-              <w:rPr>
-                <w:rFonts w:eastAsia="Times New Roman" w:cs="Calibri"/>
-              </w:rPr>
-            </w:pPr>
-            <w:r>
-              <w:t>57.40</w:t>
             </w:r>
           </w:p>
         </w:tc>
@@ -3124,7 +3231,7 @@
         </w:tc>
         <w:tc>
           <w:tcPr>
-            <w:tcW w:w="1204" w:type="dxa"/>
+            <w:tcW w:w="1273" w:type="dxa"/>
             <w:shd w:val="clear" w:color="auto" w:fill="auto"/>
             <w:noWrap/>
             <w:hideMark/>
@@ -3148,7 +3255,20 @@
         </w:trPr>
         <w:tc>
           <w:tcPr>
-            <w:tcW w:w="981" w:type="dxa"/>
+            <w:tcW w:w="851" w:type="dxa"/>
+          </w:tcPr>
+          <w:p>
+            <w:pPr>
+              <w:jc w:val="right"/>
+            </w:pPr>
+            <w:r>
+              <w:t>1/8</w:t>
+            </w:r>
+          </w:p>
+        </w:tc>
+        <w:tc>
+          <w:tcPr>
+            <w:tcW w:w="1094" w:type="dxa"/>
             <w:shd w:val="clear" w:color="auto" w:fill="auto"/>
             <w:noWrap/>
             <w:hideMark/>
@@ -3167,7 +3287,7 @@
         </w:tc>
         <w:tc>
           <w:tcPr>
-            <w:tcW w:w="1086" w:type="dxa"/>
+            <w:tcW w:w="1094" w:type="dxa"/>
             <w:shd w:val="clear" w:color="auto" w:fill="auto"/>
             <w:noWrap/>
             <w:hideMark/>
@@ -3186,7 +3306,7 @@
         </w:tc>
         <w:tc>
           <w:tcPr>
-            <w:tcW w:w="944" w:type="dxa"/>
+            <w:tcW w:w="1094" w:type="dxa"/>
             <w:shd w:val="clear" w:color="auto" w:fill="auto"/>
             <w:noWrap/>
             <w:hideMark/>
@@ -3205,7 +3325,7 @@
         </w:tc>
         <w:tc>
           <w:tcPr>
-            <w:tcW w:w="1310" w:type="dxa"/>
+            <w:tcW w:w="1554" w:type="dxa"/>
             <w:shd w:val="clear" w:color="auto" w:fill="auto"/>
             <w:noWrap/>
             <w:hideMark/>
@@ -3219,44 +3339,6 @@
             </w:pPr>
             <w:r>
               <w:t>24037</w:t>
-            </w:r>
-          </w:p>
-        </w:tc>
-        <w:tc>
-          <w:tcPr>
-            <w:tcW w:w="1504" w:type="dxa"/>
-            <w:shd w:val="clear" w:color="auto" w:fill="auto"/>
-            <w:noWrap/>
-            <w:hideMark/>
-          </w:tcPr>
-          <w:p>
-            <w:pPr>
-              <w:jc w:val="right"/>
-              <w:rPr>
-                <w:rFonts w:eastAsia="Times New Roman" w:cs="Calibri"/>
-              </w:rPr>
-            </w:pPr>
-            <w:r>
-              <w:t>25.98</w:t>
-            </w:r>
-          </w:p>
-        </w:tc>
-        <w:tc>
-          <w:tcPr>
-            <w:tcW w:w="989" w:type="dxa"/>
-            <w:shd w:val="clear" w:color="auto" w:fill="auto"/>
-            <w:noWrap/>
-            <w:hideMark/>
-          </w:tcPr>
-          <w:p>
-            <w:pPr>
-              <w:jc w:val="right"/>
-              <w:rPr>
-                <w:rFonts w:eastAsia="Times New Roman" w:cs="Calibri"/>
-              </w:rPr>
-            </w:pPr>
-            <w:r>
-              <w:t>73.61</w:t>
             </w:r>
           </w:p>
         </w:tc>
@@ -3281,7 +3363,7 @@
         </w:tc>
         <w:tc>
           <w:tcPr>
-            <w:tcW w:w="1204" w:type="dxa"/>
+            <w:tcW w:w="1273" w:type="dxa"/>
             <w:shd w:val="clear" w:color="auto" w:fill="auto"/>
             <w:noWrap/>
             <w:hideMark/>
@@ -3305,7 +3387,20 @@
         </w:trPr>
         <w:tc>
           <w:tcPr>
-            <w:tcW w:w="981" w:type="dxa"/>
+            <w:tcW w:w="851" w:type="dxa"/>
+          </w:tcPr>
+          <w:p>
+            <w:pPr>
+              <w:jc w:val="right"/>
+            </w:pPr>
+            <w:r>
+              <w:t>1/15</w:t>
+            </w:r>
+          </w:p>
+        </w:tc>
+        <w:tc>
+          <w:tcPr>
+            <w:tcW w:w="1094" w:type="dxa"/>
             <w:shd w:val="clear" w:color="auto" w:fill="auto"/>
             <w:noWrap/>
             <w:hideMark/>
@@ -3324,7 +3419,7 @@
         </w:tc>
         <w:tc>
           <w:tcPr>
-            <w:tcW w:w="1086" w:type="dxa"/>
+            <w:tcW w:w="1094" w:type="dxa"/>
             <w:shd w:val="clear" w:color="auto" w:fill="auto"/>
             <w:noWrap/>
             <w:hideMark/>
@@ -3343,7 +3438,7 @@
         </w:tc>
         <w:tc>
           <w:tcPr>
-            <w:tcW w:w="944" w:type="dxa"/>
+            <w:tcW w:w="1094" w:type="dxa"/>
             <w:shd w:val="clear" w:color="auto" w:fill="auto"/>
             <w:noWrap/>
             <w:hideMark/>
@@ -3362,7 +3457,7 @@
         </w:tc>
         <w:tc>
           <w:tcPr>
-            <w:tcW w:w="1310" w:type="dxa"/>
+            <w:tcW w:w="1554" w:type="dxa"/>
             <w:shd w:val="clear" w:color="auto" w:fill="auto"/>
             <w:noWrap/>
             <w:hideMark/>
@@ -3376,44 +3471,6 @@
             </w:pPr>
             <w:r>
               <w:t>24037</w:t>
-            </w:r>
-          </w:p>
-        </w:tc>
-        <w:tc>
-          <w:tcPr>
-            <w:tcW w:w="1504" w:type="dxa"/>
-            <w:shd w:val="clear" w:color="auto" w:fill="auto"/>
-            <w:noWrap/>
-            <w:hideMark/>
-          </w:tcPr>
-          <w:p>
-            <w:pPr>
-              <w:jc w:val="right"/>
-              <w:rPr>
-                <w:rFonts w:eastAsia="Times New Roman" w:cs="Calibri"/>
-              </w:rPr>
-            </w:pPr>
-            <w:r>
-              <w:t>45.27</w:t>
-            </w:r>
-          </w:p>
-        </w:tc>
-        <w:tc>
-          <w:tcPr>
-            <w:tcW w:w="989" w:type="dxa"/>
-            <w:shd w:val="clear" w:color="auto" w:fill="auto"/>
-            <w:noWrap/>
-            <w:hideMark/>
-          </w:tcPr>
-          <w:p>
-            <w:pPr>
-              <w:jc w:val="right"/>
-              <w:rPr>
-                <w:rFonts w:eastAsia="Times New Roman" w:cs="Calibri"/>
-              </w:rPr>
-            </w:pPr>
-            <w:r>
-              <w:t>112.08</w:t>
             </w:r>
           </w:p>
         </w:tc>
@@ -3438,7 +3495,7 @@
         </w:tc>
         <w:tc>
           <w:tcPr>
-            <w:tcW w:w="1204" w:type="dxa"/>
+            <w:tcW w:w="1273" w:type="dxa"/>
             <w:shd w:val="clear" w:color="auto" w:fill="auto"/>
             <w:noWrap/>
             <w:hideMark/>
@@ -3455,1890 +3512,6 @@
             </w:r>
             <w:r>
               <w:t>01</w:t>
-            </w:r>
-          </w:p>
-        </w:tc>
-      </w:tr>
-      <w:tr>
-        <w:trPr>
-          <w:trHeight w:val="288"/>
-        </w:trPr>
-        <w:tc>
-          <w:tcPr>
-            <w:tcW w:w="981" w:type="dxa"/>
-            <w:shd w:val="clear" w:color="auto" w:fill="auto"/>
-            <w:noWrap/>
-            <w:hideMark/>
-          </w:tcPr>
-          <w:p>
-            <w:pPr>
-              <w:jc w:val="right"/>
-              <w:rPr>
-                <w:rFonts w:eastAsia="Times New Roman" w:cs="Calibri"/>
-              </w:rPr>
-            </w:pPr>
-            <w:r>
-              <w:t>-1000</w:t>
-            </w:r>
-          </w:p>
-        </w:tc>
-        <w:tc>
-          <w:tcPr>
-            <w:tcW w:w="1086" w:type="dxa"/>
-            <w:shd w:val="clear" w:color="auto" w:fill="auto"/>
-            <w:noWrap/>
-            <w:hideMark/>
-          </w:tcPr>
-          <w:p>
-            <w:pPr>
-              <w:jc w:val="right"/>
-              <w:rPr>
-                <w:rFonts w:eastAsia="Times New Roman" w:cs="Calibri"/>
-              </w:rPr>
-            </w:pPr>
-            <w:r>
-              <w:t>3200</w:t>
-            </w:r>
-          </w:p>
-        </w:tc>
-        <w:tc>
-          <w:tcPr>
-            <w:tcW w:w="944" w:type="dxa"/>
-            <w:shd w:val="clear" w:color="auto" w:fill="auto"/>
-            <w:noWrap/>
-            <w:hideMark/>
-          </w:tcPr>
-          <w:p>
-            <w:pPr>
-              <w:jc w:val="right"/>
-              <w:rPr>
-                <w:rFonts w:eastAsia="Times New Roman" w:cs="Calibri"/>
-              </w:rPr>
-            </w:pPr>
-            <w:r>
-              <w:t>4938</w:t>
-            </w:r>
-          </w:p>
-        </w:tc>
-        <w:tc>
-          <w:tcPr>
-            <w:tcW w:w="1310" w:type="dxa"/>
-            <w:shd w:val="clear" w:color="auto" w:fill="auto"/>
-            <w:noWrap/>
-            <w:hideMark/>
-          </w:tcPr>
-          <w:p>
-            <w:pPr>
-              <w:jc w:val="right"/>
-              <w:rPr>
-                <w:rFonts w:eastAsia="Times New Roman" w:cs="Calibri"/>
-              </w:rPr>
-            </w:pPr>
-            <w:r>
-              <w:t>24037</w:t>
-            </w:r>
-          </w:p>
-        </w:tc>
-        <w:tc>
-          <w:tcPr>
-            <w:tcW w:w="1504" w:type="dxa"/>
-            <w:shd w:val="clear" w:color="auto" w:fill="auto"/>
-            <w:noWrap/>
-            <w:hideMark/>
-          </w:tcPr>
-          <w:p>
-            <w:pPr>
-              <w:jc w:val="right"/>
-              <w:rPr>
-                <w:rFonts w:eastAsia="Times New Roman" w:cs="Calibri"/>
-              </w:rPr>
-            </w:pPr>
-            <w:r>
-              <w:t>77.44</w:t>
-            </w:r>
-          </w:p>
-        </w:tc>
-        <w:tc>
-          <w:tcPr>
-            <w:tcW w:w="989" w:type="dxa"/>
-            <w:shd w:val="clear" w:color="auto" w:fill="auto"/>
-            <w:noWrap/>
-            <w:hideMark/>
-          </w:tcPr>
-          <w:p>
-            <w:pPr>
-              <w:jc w:val="right"/>
-              <w:rPr>
-                <w:rFonts w:eastAsia="Times New Roman" w:cs="Calibri"/>
-              </w:rPr>
-            </w:pPr>
-            <w:r>
-              <w:t>163.98</w:t>
-            </w:r>
-          </w:p>
-        </w:tc>
-        <w:tc>
-          <w:tcPr>
-            <w:tcW w:w="1400" w:type="dxa"/>
-            <w:shd w:val="clear" w:color="auto" w:fill="auto"/>
-            <w:noWrap/>
-            <w:hideMark/>
-          </w:tcPr>
-          <w:p>
-            <w:pPr>
-              <w:jc w:val="right"/>
-              <w:rPr>
-                <w:rFonts w:eastAsia="Times New Roman" w:cs="Calibri"/>
-              </w:rPr>
-            </w:pPr>
-            <w:r>
-              <w:t>198.18</w:t>
-            </w:r>
-          </w:p>
-        </w:tc>
-        <w:tc>
-          <w:tcPr>
-            <w:tcW w:w="1204" w:type="dxa"/>
-            <w:shd w:val="clear" w:color="auto" w:fill="auto"/>
-            <w:noWrap/>
-            <w:hideMark/>
-          </w:tcPr>
-          <w:p>
-            <w:pPr>
-              <w:jc w:val="right"/>
-              <w:rPr>
-                <w:rFonts w:eastAsia="Times New Roman" w:cs="Calibri"/>
-              </w:rPr>
-            </w:pPr>
-            <w:r>
-              <w:t>23.43</w:t>
-            </w:r>
-          </w:p>
-        </w:tc>
-      </w:tr>
-      <w:tr>
-        <w:trPr>
-          <w:trHeight w:val="288"/>
-        </w:trPr>
-        <w:tc>
-          <w:tcPr>
-            <w:tcW w:w="981" w:type="dxa"/>
-            <w:shd w:val="clear" w:color="auto" w:fill="auto"/>
-            <w:noWrap/>
-            <w:hideMark/>
-          </w:tcPr>
-          <w:p>
-            <w:pPr>
-              <w:jc w:val="right"/>
-              <w:rPr>
-                <w:rFonts w:eastAsia="Times New Roman" w:cs="Calibri"/>
-              </w:rPr>
-            </w:pPr>
-            <w:r>
-              <w:t>-1500</w:t>
-            </w:r>
-          </w:p>
-        </w:tc>
-        <w:tc>
-          <w:tcPr>
-            <w:tcW w:w="1086" w:type="dxa"/>
-            <w:shd w:val="clear" w:color="auto" w:fill="auto"/>
-            <w:noWrap/>
-            <w:hideMark/>
-          </w:tcPr>
-          <w:p>
-            <w:pPr>
-              <w:jc w:val="right"/>
-              <w:rPr>
-                <w:rFonts w:eastAsia="Times New Roman" w:cs="Calibri"/>
-              </w:rPr>
-            </w:pPr>
-            <w:r>
-              <w:t>3750</w:t>
-            </w:r>
-          </w:p>
-        </w:tc>
-        <w:tc>
-          <w:tcPr>
-            <w:tcW w:w="944" w:type="dxa"/>
-            <w:shd w:val="clear" w:color="auto" w:fill="auto"/>
-            <w:noWrap/>
-            <w:hideMark/>
-          </w:tcPr>
-          <w:p>
-            <w:pPr>
-              <w:jc w:val="right"/>
-              <w:rPr>
-                <w:rFonts w:eastAsia="Times New Roman" w:cs="Calibri"/>
-              </w:rPr>
-            </w:pPr>
-            <w:r>
-              <w:t>4938</w:t>
-            </w:r>
-          </w:p>
-        </w:tc>
-        <w:tc>
-          <w:tcPr>
-            <w:tcW w:w="1310" w:type="dxa"/>
-            <w:shd w:val="clear" w:color="auto" w:fill="auto"/>
-            <w:noWrap/>
-            <w:hideMark/>
-          </w:tcPr>
-          <w:p>
-            <w:pPr>
-              <w:jc w:val="right"/>
-              <w:rPr>
-                <w:rFonts w:eastAsia="Times New Roman" w:cs="Calibri"/>
-              </w:rPr>
-            </w:pPr>
-            <w:r>
-              <w:t>24037</w:t>
-            </w:r>
-          </w:p>
-        </w:tc>
-        <w:tc>
-          <w:tcPr>
-            <w:tcW w:w="1504" w:type="dxa"/>
-            <w:shd w:val="clear" w:color="auto" w:fill="auto"/>
-            <w:noWrap/>
-            <w:hideMark/>
-          </w:tcPr>
-          <w:p>
-            <w:pPr>
-              <w:jc w:val="right"/>
-              <w:rPr>
-                <w:rFonts w:eastAsia="Times New Roman" w:cs="Calibri"/>
-              </w:rPr>
-            </w:pPr>
-            <w:r>
-              <w:t>81.95</w:t>
-            </w:r>
-          </w:p>
-        </w:tc>
-        <w:tc>
-          <w:tcPr>
-            <w:tcW w:w="989" w:type="dxa"/>
-            <w:shd w:val="clear" w:color="auto" w:fill="auto"/>
-            <w:noWrap/>
-            <w:hideMark/>
-          </w:tcPr>
-          <w:p>
-            <w:pPr>
-              <w:jc w:val="right"/>
-              <w:rPr>
-                <w:rFonts w:eastAsia="Times New Roman" w:cs="Calibri"/>
-              </w:rPr>
-            </w:pPr>
-            <w:r>
-              <w:t>144.72</w:t>
-            </w:r>
-          </w:p>
-        </w:tc>
-        <w:tc>
-          <w:tcPr>
-            <w:tcW w:w="1400" w:type="dxa"/>
-            <w:shd w:val="clear" w:color="auto" w:fill="auto"/>
-            <w:noWrap/>
-            <w:hideMark/>
-          </w:tcPr>
-          <w:p>
-            <w:pPr>
-              <w:jc w:val="right"/>
-              <w:rPr>
-                <w:rFonts w:eastAsia="Times New Roman" w:cs="Calibri"/>
-              </w:rPr>
-            </w:pPr>
-            <w:r>
-              <w:t>198.18</w:t>
-            </w:r>
-          </w:p>
-        </w:tc>
-        <w:tc>
-          <w:tcPr>
-            <w:tcW w:w="1204" w:type="dxa"/>
-            <w:shd w:val="clear" w:color="auto" w:fill="auto"/>
-            <w:noWrap/>
-            <w:hideMark/>
-          </w:tcPr>
-          <w:p>
-            <w:pPr>
-              <w:jc w:val="right"/>
-              <w:rPr>
-                <w:rFonts w:eastAsia="Times New Roman" w:cs="Calibri"/>
-              </w:rPr>
-            </w:pPr>
-            <w:r>
-              <w:t>20.67</w:t>
-            </w:r>
-          </w:p>
-        </w:tc>
-      </w:tr>
-      <w:tr>
-        <w:trPr>
-          <w:trHeight w:val="288"/>
-        </w:trPr>
-        <w:tc>
-          <w:tcPr>
-            <w:tcW w:w="981" w:type="dxa"/>
-            <w:shd w:val="clear" w:color="auto" w:fill="auto"/>
-            <w:noWrap/>
-            <w:hideMark/>
-          </w:tcPr>
-          <w:p>
-            <w:pPr>
-              <w:jc w:val="right"/>
-              <w:rPr>
-                <w:rFonts w:eastAsia="Times New Roman" w:cs="Calibri"/>
-              </w:rPr>
-            </w:pPr>
-            <w:r>
-              <w:t>-2000</w:t>
-            </w:r>
-          </w:p>
-        </w:tc>
-        <w:tc>
-          <w:tcPr>
-            <w:tcW w:w="1086" w:type="dxa"/>
-            <w:shd w:val="clear" w:color="auto" w:fill="auto"/>
-            <w:noWrap/>
-            <w:hideMark/>
-          </w:tcPr>
-          <w:p>
-            <w:pPr>
-              <w:jc w:val="right"/>
-              <w:rPr>
-                <w:rFonts w:eastAsia="Times New Roman" w:cs="Calibri"/>
-              </w:rPr>
-            </w:pPr>
-            <w:r>
-              <w:t>4300</w:t>
-            </w:r>
-          </w:p>
-        </w:tc>
-        <w:tc>
-          <w:tcPr>
-            <w:tcW w:w="944" w:type="dxa"/>
-            <w:shd w:val="clear" w:color="auto" w:fill="auto"/>
-            <w:noWrap/>
-            <w:hideMark/>
-          </w:tcPr>
-          <w:p>
-            <w:pPr>
-              <w:jc w:val="right"/>
-              <w:rPr>
-                <w:rFonts w:eastAsia="Times New Roman" w:cs="Calibri"/>
-              </w:rPr>
-            </w:pPr>
-            <w:r>
-              <w:t>4938</w:t>
-            </w:r>
-          </w:p>
-        </w:tc>
-        <w:tc>
-          <w:tcPr>
-            <w:tcW w:w="1310" w:type="dxa"/>
-            <w:shd w:val="clear" w:color="auto" w:fill="auto"/>
-            <w:noWrap/>
-            <w:hideMark/>
-          </w:tcPr>
-          <w:p>
-            <w:pPr>
-              <w:jc w:val="right"/>
-              <w:rPr>
-                <w:rFonts w:eastAsia="Times New Roman" w:cs="Calibri"/>
-              </w:rPr>
-            </w:pPr>
-            <w:r>
-              <w:t>24037</w:t>
-            </w:r>
-          </w:p>
-        </w:tc>
-        <w:tc>
-          <w:tcPr>
-            <w:tcW w:w="1504" w:type="dxa"/>
-            <w:shd w:val="clear" w:color="auto" w:fill="auto"/>
-            <w:noWrap/>
-            <w:hideMark/>
-          </w:tcPr>
-          <w:p>
-            <w:pPr>
-              <w:jc w:val="right"/>
-              <w:rPr>
-                <w:rFonts w:eastAsia="Times New Roman" w:cs="Calibri"/>
-              </w:rPr>
-            </w:pPr>
-            <w:r>
-              <w:t>49.63</w:t>
-            </w:r>
-          </w:p>
-        </w:tc>
-        <w:tc>
-          <w:tcPr>
-            <w:tcW w:w="989" w:type="dxa"/>
-            <w:shd w:val="clear" w:color="auto" w:fill="auto"/>
-            <w:noWrap/>
-            <w:hideMark/>
-          </w:tcPr>
-          <w:p>
-            <w:pPr>
-              <w:jc w:val="right"/>
-              <w:rPr>
-                <w:rFonts w:eastAsia="Times New Roman" w:cs="Calibri"/>
-              </w:rPr>
-            </w:pPr>
-            <w:r>
-              <w:t>129.90</w:t>
-            </w:r>
-          </w:p>
-        </w:tc>
-        <w:tc>
-          <w:tcPr>
-            <w:tcW w:w="1400" w:type="dxa"/>
-            <w:shd w:val="clear" w:color="auto" w:fill="auto"/>
-            <w:noWrap/>
-            <w:hideMark/>
-          </w:tcPr>
-          <w:p>
-            <w:pPr>
-              <w:jc w:val="right"/>
-              <w:rPr>
-                <w:rFonts w:eastAsia="Times New Roman" w:cs="Calibri"/>
-              </w:rPr>
-            </w:pPr>
-            <w:r>
-              <w:t>198.18</w:t>
-            </w:r>
-          </w:p>
-        </w:tc>
-        <w:tc>
-          <w:tcPr>
-            <w:tcW w:w="1204" w:type="dxa"/>
-            <w:shd w:val="clear" w:color="auto" w:fill="auto"/>
-            <w:noWrap/>
-            <w:hideMark/>
-          </w:tcPr>
-          <w:p>
-            <w:pPr>
-              <w:jc w:val="right"/>
-              <w:rPr>
-                <w:rFonts w:eastAsia="Times New Roman" w:cs="Calibri"/>
-              </w:rPr>
-            </w:pPr>
-            <w:r>
-              <w:t>18.56</w:t>
-            </w:r>
-          </w:p>
-        </w:tc>
-      </w:tr>
-      <w:tr>
-        <w:trPr>
-          <w:trHeight w:val="288"/>
-        </w:trPr>
-        <w:tc>
-          <w:tcPr>
-            <w:tcW w:w="981" w:type="dxa"/>
-            <w:shd w:val="clear" w:color="auto" w:fill="auto"/>
-            <w:noWrap/>
-            <w:hideMark/>
-          </w:tcPr>
-          <w:p>
-            <w:pPr>
-              <w:jc w:val="right"/>
-              <w:rPr>
-                <w:rFonts w:eastAsia="Times New Roman" w:cs="Calibri"/>
-              </w:rPr>
-            </w:pPr>
-            <w:r>
-              <w:t>-2500</w:t>
-            </w:r>
-          </w:p>
-        </w:tc>
-        <w:tc>
-          <w:tcPr>
-            <w:tcW w:w="1086" w:type="dxa"/>
-            <w:shd w:val="clear" w:color="auto" w:fill="auto"/>
-            <w:noWrap/>
-            <w:hideMark/>
-          </w:tcPr>
-          <w:p>
-            <w:pPr>
-              <w:jc w:val="right"/>
-              <w:rPr>
-                <w:rFonts w:eastAsia="Times New Roman" w:cs="Calibri"/>
-              </w:rPr>
-            </w:pPr>
-            <w:r>
-              <w:t>4850</w:t>
-            </w:r>
-          </w:p>
-        </w:tc>
-        <w:tc>
-          <w:tcPr>
-            <w:tcW w:w="944" w:type="dxa"/>
-            <w:shd w:val="clear" w:color="auto" w:fill="auto"/>
-            <w:noWrap/>
-            <w:hideMark/>
-          </w:tcPr>
-          <w:p>
-            <w:pPr>
-              <w:jc w:val="right"/>
-              <w:rPr>
-                <w:rFonts w:eastAsia="Times New Roman" w:cs="Calibri"/>
-              </w:rPr>
-            </w:pPr>
-            <w:r>
-              <w:t>4938</w:t>
-            </w:r>
-          </w:p>
-        </w:tc>
-        <w:tc>
-          <w:tcPr>
-            <w:tcW w:w="1310" w:type="dxa"/>
-            <w:shd w:val="clear" w:color="auto" w:fill="auto"/>
-            <w:noWrap/>
-            <w:hideMark/>
-          </w:tcPr>
-          <w:p>
-            <w:pPr>
-              <w:jc w:val="right"/>
-              <w:rPr>
-                <w:rFonts w:eastAsia="Times New Roman" w:cs="Calibri"/>
-              </w:rPr>
-            </w:pPr>
-            <w:r>
-              <w:t>24037</w:t>
-            </w:r>
-          </w:p>
-        </w:tc>
-        <w:tc>
-          <w:tcPr>
-            <w:tcW w:w="1504" w:type="dxa"/>
-            <w:shd w:val="clear" w:color="auto" w:fill="auto"/>
-            <w:noWrap/>
-            <w:hideMark/>
-          </w:tcPr>
-          <w:p>
-            <w:pPr>
-              <w:jc w:val="right"/>
-              <w:rPr>
-                <w:rFonts w:eastAsia="Times New Roman" w:cs="Calibri"/>
-              </w:rPr>
-            </w:pPr>
-            <w:r>
-              <w:t>54.17</w:t>
-            </w:r>
-          </w:p>
-        </w:tc>
-        <w:tc>
-          <w:tcPr>
-            <w:tcW w:w="989" w:type="dxa"/>
-            <w:shd w:val="clear" w:color="auto" w:fill="auto"/>
-            <w:noWrap/>
-            <w:hideMark/>
-          </w:tcPr>
-          <w:p>
-            <w:pPr>
-              <w:jc w:val="right"/>
-              <w:rPr>
-                <w:rFonts w:eastAsia="Times New Roman" w:cs="Calibri"/>
-              </w:rPr>
-            </w:pPr>
-            <w:r>
-              <w:t>129.90</w:t>
-            </w:r>
-          </w:p>
-        </w:tc>
-        <w:tc>
-          <w:tcPr>
-            <w:tcW w:w="1400" w:type="dxa"/>
-            <w:shd w:val="clear" w:color="auto" w:fill="auto"/>
-            <w:noWrap/>
-            <w:hideMark/>
-          </w:tcPr>
-          <w:p>
-            <w:pPr>
-              <w:jc w:val="right"/>
-              <w:rPr>
-                <w:rFonts w:eastAsia="Times New Roman" w:cs="Calibri"/>
-              </w:rPr>
-            </w:pPr>
-            <w:r>
-              <w:t>198.18</w:t>
-            </w:r>
-          </w:p>
-        </w:tc>
-        <w:tc>
-          <w:tcPr>
-            <w:tcW w:w="1204" w:type="dxa"/>
-            <w:shd w:val="clear" w:color="auto" w:fill="auto"/>
-            <w:noWrap/>
-            <w:hideMark/>
-          </w:tcPr>
-          <w:p>
-            <w:pPr>
-              <w:jc w:val="right"/>
-              <w:rPr>
-                <w:rFonts w:eastAsia="Times New Roman" w:cs="Calibri"/>
-              </w:rPr>
-            </w:pPr>
-            <w:r>
-              <w:t>18.56</w:t>
-            </w:r>
-          </w:p>
-        </w:tc>
-      </w:tr>
-      <w:tr>
-        <w:trPr>
-          <w:trHeight w:val="288"/>
-        </w:trPr>
-        <w:tc>
-          <w:tcPr>
-            <w:tcW w:w="981" w:type="dxa"/>
-            <w:shd w:val="clear" w:color="auto" w:fill="auto"/>
-            <w:noWrap/>
-            <w:hideMark/>
-          </w:tcPr>
-          <w:p>
-            <w:pPr>
-              <w:jc w:val="right"/>
-              <w:rPr>
-                <w:rFonts w:eastAsia="Times New Roman" w:cs="Calibri"/>
-              </w:rPr>
-            </w:pPr>
-            <w:r>
-              <w:t>-3000</w:t>
-            </w:r>
-          </w:p>
-        </w:tc>
-        <w:tc>
-          <w:tcPr>
-            <w:tcW w:w="1086" w:type="dxa"/>
-            <w:shd w:val="clear" w:color="auto" w:fill="auto"/>
-            <w:noWrap/>
-            <w:hideMark/>
-          </w:tcPr>
-          <w:p>
-            <w:pPr>
-              <w:jc w:val="right"/>
-              <w:rPr>
-                <w:rFonts w:eastAsia="Times New Roman" w:cs="Calibri"/>
-              </w:rPr>
-            </w:pPr>
-            <w:r>
-              <w:t>5400</w:t>
-            </w:r>
-          </w:p>
-        </w:tc>
-        <w:tc>
-          <w:tcPr>
-            <w:tcW w:w="944" w:type="dxa"/>
-            <w:shd w:val="clear" w:color="auto" w:fill="auto"/>
-            <w:noWrap/>
-            <w:hideMark/>
-          </w:tcPr>
-          <w:p>
-            <w:pPr>
-              <w:jc w:val="right"/>
-              <w:rPr>
-                <w:rFonts w:eastAsia="Times New Roman" w:cs="Calibri"/>
-              </w:rPr>
-            </w:pPr>
-            <w:r>
-              <w:t>4938</w:t>
-            </w:r>
-          </w:p>
-        </w:tc>
-        <w:tc>
-          <w:tcPr>
-            <w:tcW w:w="1310" w:type="dxa"/>
-            <w:shd w:val="clear" w:color="auto" w:fill="auto"/>
-            <w:noWrap/>
-            <w:hideMark/>
-          </w:tcPr>
-          <w:p>
-            <w:pPr>
-              <w:jc w:val="right"/>
-              <w:rPr>
-                <w:rFonts w:eastAsia="Times New Roman" w:cs="Calibri"/>
-              </w:rPr>
-            </w:pPr>
-            <w:r>
-              <w:t>24037</w:t>
-            </w:r>
-          </w:p>
-        </w:tc>
-        <w:tc>
-          <w:tcPr>
-            <w:tcW w:w="1504" w:type="dxa"/>
-            <w:shd w:val="clear" w:color="auto" w:fill="auto"/>
-            <w:noWrap/>
-            <w:hideMark/>
-          </w:tcPr>
-          <w:p>
-            <w:pPr>
-              <w:jc w:val="right"/>
-              <w:rPr>
-                <w:rFonts w:eastAsia="Times New Roman" w:cs="Calibri"/>
-              </w:rPr>
-            </w:pPr>
-            <w:r>
-              <w:t>34.14</w:t>
-            </w:r>
-          </w:p>
-        </w:tc>
-        <w:tc>
-          <w:tcPr>
-            <w:tcW w:w="989" w:type="dxa"/>
-            <w:shd w:val="clear" w:color="auto" w:fill="auto"/>
-            <w:noWrap/>
-            <w:hideMark/>
-          </w:tcPr>
-          <w:p>
-            <w:pPr>
-              <w:jc w:val="right"/>
-              <w:rPr>
-                <w:rFonts w:eastAsia="Times New Roman" w:cs="Calibri"/>
-              </w:rPr>
-            </w:pPr>
-            <w:r>
-              <w:t>129.90</w:t>
-            </w:r>
-          </w:p>
-        </w:tc>
-        <w:tc>
-          <w:tcPr>
-            <w:tcW w:w="1400" w:type="dxa"/>
-            <w:shd w:val="clear" w:color="auto" w:fill="auto"/>
-            <w:noWrap/>
-            <w:hideMark/>
-          </w:tcPr>
-          <w:p>
-            <w:pPr>
-              <w:jc w:val="right"/>
-              <w:rPr>
-                <w:rFonts w:eastAsia="Times New Roman" w:cs="Calibri"/>
-              </w:rPr>
-            </w:pPr>
-            <w:r>
-              <w:t>198.18</w:t>
-            </w:r>
-          </w:p>
-        </w:tc>
-        <w:tc>
-          <w:tcPr>
-            <w:tcW w:w="1204" w:type="dxa"/>
-            <w:shd w:val="clear" w:color="auto" w:fill="auto"/>
-            <w:noWrap/>
-            <w:hideMark/>
-          </w:tcPr>
-          <w:p>
-            <w:pPr>
-              <w:jc w:val="right"/>
-              <w:rPr>
-                <w:rFonts w:eastAsia="Times New Roman" w:cs="Calibri"/>
-              </w:rPr>
-            </w:pPr>
-            <w:r>
-              <w:t>18.56</w:t>
-            </w:r>
-          </w:p>
-        </w:tc>
-      </w:tr>
-      <w:tr>
-        <w:trPr>
-          <w:trHeight w:val="288"/>
-        </w:trPr>
-        <w:tc>
-          <w:tcPr>
-            <w:tcW w:w="981" w:type="dxa"/>
-            <w:shd w:val="clear" w:color="auto" w:fill="auto"/>
-            <w:noWrap/>
-            <w:hideMark/>
-          </w:tcPr>
-          <w:p>
-            <w:pPr>
-              <w:jc w:val="right"/>
-              <w:rPr>
-                <w:rFonts w:eastAsia="Times New Roman" w:cs="Calibri"/>
-              </w:rPr>
-            </w:pPr>
-            <w:r>
-              <w:t>-3500</w:t>
-            </w:r>
-          </w:p>
-        </w:tc>
-        <w:tc>
-          <w:tcPr>
-            <w:tcW w:w="1086" w:type="dxa"/>
-            <w:shd w:val="clear" w:color="auto" w:fill="auto"/>
-            <w:noWrap/>
-            <w:hideMark/>
-          </w:tcPr>
-          <w:p>
-            <w:pPr>
-              <w:jc w:val="right"/>
-              <w:rPr>
-                <w:rFonts w:eastAsia="Times New Roman" w:cs="Calibri"/>
-              </w:rPr>
-            </w:pPr>
-            <w:r>
-              <w:t>5950</w:t>
-            </w:r>
-          </w:p>
-        </w:tc>
-        <w:tc>
-          <w:tcPr>
-            <w:tcW w:w="944" w:type="dxa"/>
-            <w:shd w:val="clear" w:color="auto" w:fill="auto"/>
-            <w:noWrap/>
-            <w:hideMark/>
-          </w:tcPr>
-          <w:p>
-            <w:pPr>
-              <w:jc w:val="right"/>
-              <w:rPr>
-                <w:rFonts w:eastAsia="Times New Roman" w:cs="Calibri"/>
-              </w:rPr>
-            </w:pPr>
-            <w:r>
-              <w:t>4938</w:t>
-            </w:r>
-          </w:p>
-        </w:tc>
-        <w:tc>
-          <w:tcPr>
-            <w:tcW w:w="1310" w:type="dxa"/>
-            <w:shd w:val="clear" w:color="auto" w:fill="auto"/>
-            <w:noWrap/>
-            <w:hideMark/>
-          </w:tcPr>
-          <w:p>
-            <w:pPr>
-              <w:jc w:val="right"/>
-              <w:rPr>
-                <w:rFonts w:eastAsia="Times New Roman" w:cs="Calibri"/>
-              </w:rPr>
-            </w:pPr>
-            <w:r>
-              <w:t>24037</w:t>
-            </w:r>
-          </w:p>
-        </w:tc>
-        <w:tc>
-          <w:tcPr>
-            <w:tcW w:w="1504" w:type="dxa"/>
-            <w:shd w:val="clear" w:color="auto" w:fill="auto"/>
-            <w:noWrap/>
-            <w:hideMark/>
-          </w:tcPr>
-          <w:p>
-            <w:pPr>
-              <w:jc w:val="right"/>
-              <w:rPr>
-                <w:rFonts w:eastAsia="Times New Roman" w:cs="Calibri"/>
-              </w:rPr>
-            </w:pPr>
-            <w:r>
-              <w:t>34.52</w:t>
-            </w:r>
-          </w:p>
-        </w:tc>
-        <w:tc>
-          <w:tcPr>
-            <w:tcW w:w="989" w:type="dxa"/>
-            <w:shd w:val="clear" w:color="auto" w:fill="auto"/>
-            <w:noWrap/>
-            <w:hideMark/>
-          </w:tcPr>
-          <w:p>
-            <w:pPr>
-              <w:jc w:val="right"/>
-              <w:rPr>
-                <w:rFonts w:eastAsia="Times New Roman" w:cs="Calibri"/>
-              </w:rPr>
-            </w:pPr>
-            <w:r>
-              <w:t>129.90</w:t>
-            </w:r>
-          </w:p>
-        </w:tc>
-        <w:tc>
-          <w:tcPr>
-            <w:tcW w:w="1400" w:type="dxa"/>
-            <w:shd w:val="clear" w:color="auto" w:fill="auto"/>
-            <w:noWrap/>
-            <w:hideMark/>
-          </w:tcPr>
-          <w:p>
-            <w:pPr>
-              <w:jc w:val="right"/>
-              <w:rPr>
-                <w:rFonts w:eastAsia="Times New Roman" w:cs="Calibri"/>
-              </w:rPr>
-            </w:pPr>
-            <w:r>
-              <w:t>198.18</w:t>
-            </w:r>
-          </w:p>
-        </w:tc>
-        <w:tc>
-          <w:tcPr>
-            <w:tcW w:w="1204" w:type="dxa"/>
-            <w:shd w:val="clear" w:color="auto" w:fill="auto"/>
-            <w:noWrap/>
-            <w:hideMark/>
-          </w:tcPr>
-          <w:p>
-            <w:pPr>
-              <w:jc w:val="right"/>
-              <w:rPr>
-                <w:rFonts w:eastAsia="Times New Roman" w:cs="Calibri"/>
-              </w:rPr>
-            </w:pPr>
-            <w:r>
-              <w:t>18.56</w:t>
-            </w:r>
-          </w:p>
-        </w:tc>
-      </w:tr>
-      <w:tr>
-        <w:trPr>
-          <w:trHeight w:val="288"/>
-        </w:trPr>
-        <w:tc>
-          <w:tcPr>
-            <w:tcW w:w="981" w:type="dxa"/>
-            <w:shd w:val="clear" w:color="auto" w:fill="auto"/>
-            <w:noWrap/>
-            <w:hideMark/>
-          </w:tcPr>
-          <w:p>
-            <w:pPr>
-              <w:jc w:val="right"/>
-              <w:rPr>
-                <w:rFonts w:eastAsia="Times New Roman" w:cs="Calibri"/>
-              </w:rPr>
-            </w:pPr>
-            <w:r>
-              <w:t>-4000</w:t>
-            </w:r>
-          </w:p>
-        </w:tc>
-        <w:tc>
-          <w:tcPr>
-            <w:tcW w:w="1086" w:type="dxa"/>
-            <w:shd w:val="clear" w:color="auto" w:fill="auto"/>
-            <w:noWrap/>
-            <w:hideMark/>
-          </w:tcPr>
-          <w:p>
-            <w:pPr>
-              <w:jc w:val="right"/>
-              <w:rPr>
-                <w:rFonts w:eastAsia="Times New Roman" w:cs="Calibri"/>
-              </w:rPr>
-            </w:pPr>
-            <w:r>
-              <w:t>6500</w:t>
-            </w:r>
-          </w:p>
-        </w:tc>
-        <w:tc>
-          <w:tcPr>
-            <w:tcW w:w="944" w:type="dxa"/>
-            <w:shd w:val="clear" w:color="auto" w:fill="auto"/>
-            <w:noWrap/>
-            <w:hideMark/>
-          </w:tcPr>
-          <w:p>
-            <w:pPr>
-              <w:jc w:val="right"/>
-              <w:rPr>
-                <w:rFonts w:eastAsia="Times New Roman" w:cs="Calibri"/>
-              </w:rPr>
-            </w:pPr>
-            <w:r>
-              <w:t>4938</w:t>
-            </w:r>
-          </w:p>
-        </w:tc>
-        <w:tc>
-          <w:tcPr>
-            <w:tcW w:w="1310" w:type="dxa"/>
-            <w:shd w:val="clear" w:color="auto" w:fill="auto"/>
-            <w:noWrap/>
-            <w:hideMark/>
-          </w:tcPr>
-          <w:p>
-            <w:pPr>
-              <w:jc w:val="right"/>
-              <w:rPr>
-                <w:rFonts w:eastAsia="Times New Roman" w:cs="Calibri"/>
-              </w:rPr>
-            </w:pPr>
-            <w:r>
-              <w:t>24037</w:t>
-            </w:r>
-          </w:p>
-        </w:tc>
-        <w:tc>
-          <w:tcPr>
-            <w:tcW w:w="1504" w:type="dxa"/>
-            <w:shd w:val="clear" w:color="auto" w:fill="auto"/>
-            <w:noWrap/>
-            <w:hideMark/>
-          </w:tcPr>
-          <w:p>
-            <w:pPr>
-              <w:jc w:val="right"/>
-              <w:rPr>
-                <w:rFonts w:eastAsia="Times New Roman" w:cs="Calibri"/>
-              </w:rPr>
-            </w:pPr>
-            <w:r>
-              <w:t>28.70</w:t>
-            </w:r>
-          </w:p>
-        </w:tc>
-        <w:tc>
-          <w:tcPr>
-            <w:tcW w:w="989" w:type="dxa"/>
-            <w:shd w:val="clear" w:color="auto" w:fill="auto"/>
-            <w:noWrap/>
-            <w:hideMark/>
-          </w:tcPr>
-          <w:p>
-            <w:pPr>
-              <w:jc w:val="right"/>
-              <w:rPr>
-                <w:rFonts w:eastAsia="Times New Roman" w:cs="Calibri"/>
-              </w:rPr>
-            </w:pPr>
-            <w:r>
-              <w:t>132.55</w:t>
-            </w:r>
-          </w:p>
-        </w:tc>
-        <w:tc>
-          <w:tcPr>
-            <w:tcW w:w="1400" w:type="dxa"/>
-            <w:shd w:val="clear" w:color="auto" w:fill="auto"/>
-            <w:noWrap/>
-            <w:hideMark/>
-          </w:tcPr>
-          <w:p>
-            <w:pPr>
-              <w:jc w:val="right"/>
-              <w:rPr>
-                <w:rFonts w:eastAsia="Times New Roman" w:cs="Calibri"/>
-              </w:rPr>
-            </w:pPr>
-            <w:r>
-              <w:t>198.68</w:t>
-            </w:r>
-          </w:p>
-        </w:tc>
-        <w:tc>
-          <w:tcPr>
-            <w:tcW w:w="1204" w:type="dxa"/>
-            <w:shd w:val="clear" w:color="auto" w:fill="auto"/>
-            <w:noWrap/>
-            <w:hideMark/>
-          </w:tcPr>
-          <w:p>
-            <w:pPr>
-              <w:jc w:val="right"/>
-              <w:rPr>
-                <w:rFonts w:eastAsia="Times New Roman" w:cs="Calibri"/>
-              </w:rPr>
-            </w:pPr>
-            <w:r>
-              <w:t>18.94</w:t>
-            </w:r>
-          </w:p>
-        </w:tc>
-      </w:tr>
-      <w:tr>
-        <w:trPr>
-          <w:trHeight w:val="288"/>
-        </w:trPr>
-        <w:tc>
-          <w:tcPr>
-            <w:tcW w:w="981" w:type="dxa"/>
-            <w:shd w:val="clear" w:color="auto" w:fill="auto"/>
-            <w:noWrap/>
-            <w:hideMark/>
-          </w:tcPr>
-          <w:p>
-            <w:pPr>
-              <w:jc w:val="right"/>
-              <w:rPr>
-                <w:rFonts w:eastAsia="Times New Roman" w:cs="Calibri"/>
-              </w:rPr>
-            </w:pPr>
-            <w:r>
-              <w:t>-4500</w:t>
-            </w:r>
-          </w:p>
-        </w:tc>
-        <w:tc>
-          <w:tcPr>
-            <w:tcW w:w="1086" w:type="dxa"/>
-            <w:shd w:val="clear" w:color="auto" w:fill="auto"/>
-            <w:noWrap/>
-            <w:hideMark/>
-          </w:tcPr>
-          <w:p>
-            <w:pPr>
-              <w:jc w:val="right"/>
-              <w:rPr>
-                <w:rFonts w:eastAsia="Times New Roman" w:cs="Calibri"/>
-              </w:rPr>
-            </w:pPr>
-            <w:r>
-              <w:t>7000</w:t>
-            </w:r>
-          </w:p>
-        </w:tc>
-        <w:tc>
-          <w:tcPr>
-            <w:tcW w:w="944" w:type="dxa"/>
-            <w:shd w:val="clear" w:color="auto" w:fill="auto"/>
-            <w:noWrap/>
-            <w:hideMark/>
-          </w:tcPr>
-          <w:p>
-            <w:pPr>
-              <w:jc w:val="right"/>
-              <w:rPr>
-                <w:rFonts w:eastAsia="Times New Roman" w:cs="Calibri"/>
-              </w:rPr>
-            </w:pPr>
-            <w:r>
-              <w:t>4938</w:t>
-            </w:r>
-          </w:p>
-        </w:tc>
-        <w:tc>
-          <w:tcPr>
-            <w:tcW w:w="1310" w:type="dxa"/>
-            <w:shd w:val="clear" w:color="auto" w:fill="auto"/>
-            <w:noWrap/>
-            <w:hideMark/>
-          </w:tcPr>
-          <w:p>
-            <w:pPr>
-              <w:jc w:val="right"/>
-              <w:rPr>
-                <w:rFonts w:eastAsia="Times New Roman" w:cs="Calibri"/>
-              </w:rPr>
-            </w:pPr>
-            <w:r>
-              <w:t>24037</w:t>
-            </w:r>
-          </w:p>
-        </w:tc>
-        <w:tc>
-          <w:tcPr>
-            <w:tcW w:w="1504" w:type="dxa"/>
-            <w:shd w:val="clear" w:color="auto" w:fill="auto"/>
-            <w:noWrap/>
-            <w:hideMark/>
-          </w:tcPr>
-          <w:p>
-            <w:pPr>
-              <w:jc w:val="right"/>
-              <w:rPr>
-                <w:rFonts w:eastAsia="Times New Roman" w:cs="Calibri"/>
-              </w:rPr>
-            </w:pPr>
-            <w:r>
-              <w:t>22.76</w:t>
-            </w:r>
-          </w:p>
-        </w:tc>
-        <w:tc>
-          <w:tcPr>
-            <w:tcW w:w="989" w:type="dxa"/>
-            <w:shd w:val="clear" w:color="auto" w:fill="auto"/>
-            <w:noWrap/>
-            <w:hideMark/>
-          </w:tcPr>
-          <w:p>
-            <w:pPr>
-              <w:jc w:val="right"/>
-              <w:rPr>
-                <w:rFonts w:eastAsia="Times New Roman" w:cs="Calibri"/>
-              </w:rPr>
-            </w:pPr>
-            <w:r>
-              <w:t>122.50</w:t>
-            </w:r>
-          </w:p>
-        </w:tc>
-        <w:tc>
-          <w:tcPr>
-            <w:tcW w:w="1400" w:type="dxa"/>
-            <w:shd w:val="clear" w:color="auto" w:fill="auto"/>
-            <w:noWrap/>
-            <w:hideMark/>
-          </w:tcPr>
-          <w:p>
-            <w:pPr>
-              <w:jc w:val="right"/>
-              <w:rPr>
-                <w:rFonts w:eastAsia="Times New Roman" w:cs="Calibri"/>
-              </w:rPr>
-            </w:pPr>
-            <w:r>
-              <w:t>198.18</w:t>
-            </w:r>
-          </w:p>
-        </w:tc>
-        <w:tc>
-          <w:tcPr>
-            <w:tcW w:w="1204" w:type="dxa"/>
-            <w:shd w:val="clear" w:color="auto" w:fill="auto"/>
-            <w:noWrap/>
-            <w:hideMark/>
-          </w:tcPr>
-          <w:p>
-            <w:pPr>
-              <w:jc w:val="right"/>
-              <w:rPr>
-                <w:rFonts w:eastAsia="Times New Roman" w:cs="Calibri"/>
-              </w:rPr>
-            </w:pPr>
-            <w:r>
-              <w:t>17.50</w:t>
-            </w:r>
-          </w:p>
-        </w:tc>
-      </w:tr>
-      <w:tr>
-        <w:trPr>
-          <w:trHeight w:val="288"/>
-        </w:trPr>
-        <w:tc>
-          <w:tcPr>
-            <w:tcW w:w="981" w:type="dxa"/>
-            <w:shd w:val="clear" w:color="auto" w:fill="auto"/>
-            <w:noWrap/>
-            <w:hideMark/>
-          </w:tcPr>
-          <w:p>
-            <w:pPr>
-              <w:jc w:val="right"/>
-              <w:rPr>
-                <w:rFonts w:eastAsia="Times New Roman" w:cs="Calibri"/>
-              </w:rPr>
-            </w:pPr>
-            <w:r>
-              <w:t>-5000</w:t>
-            </w:r>
-          </w:p>
-        </w:tc>
-        <w:tc>
-          <w:tcPr>
-            <w:tcW w:w="1086" w:type="dxa"/>
-            <w:shd w:val="clear" w:color="auto" w:fill="auto"/>
-            <w:noWrap/>
-            <w:hideMark/>
-          </w:tcPr>
-          <w:p>
-            <w:pPr>
-              <w:jc w:val="right"/>
-              <w:rPr>
-                <w:rFonts w:eastAsia="Times New Roman" w:cs="Calibri"/>
-              </w:rPr>
-            </w:pPr>
-            <w:r>
-              <w:t>7600</w:t>
-            </w:r>
-          </w:p>
-        </w:tc>
-        <w:tc>
-          <w:tcPr>
-            <w:tcW w:w="944" w:type="dxa"/>
-            <w:shd w:val="clear" w:color="auto" w:fill="auto"/>
-            <w:noWrap/>
-            <w:hideMark/>
-          </w:tcPr>
-          <w:p>
-            <w:pPr>
-              <w:jc w:val="right"/>
-              <w:rPr>
-                <w:rFonts w:eastAsia="Times New Roman" w:cs="Calibri"/>
-              </w:rPr>
-            </w:pPr>
-            <w:r>
-              <w:t>4938</w:t>
-            </w:r>
-          </w:p>
-        </w:tc>
-        <w:tc>
-          <w:tcPr>
-            <w:tcW w:w="1310" w:type="dxa"/>
-            <w:shd w:val="clear" w:color="auto" w:fill="auto"/>
-            <w:noWrap/>
-            <w:hideMark/>
-          </w:tcPr>
-          <w:p>
-            <w:pPr>
-              <w:jc w:val="right"/>
-              <w:rPr>
-                <w:rFonts w:eastAsia="Times New Roman" w:cs="Calibri"/>
-              </w:rPr>
-            </w:pPr>
-            <w:r>
-              <w:t>24037</w:t>
-            </w:r>
-          </w:p>
-        </w:tc>
-        <w:tc>
-          <w:tcPr>
-            <w:tcW w:w="1504" w:type="dxa"/>
-            <w:shd w:val="clear" w:color="auto" w:fill="auto"/>
-            <w:noWrap/>
-            <w:hideMark/>
-          </w:tcPr>
-          <w:p>
-            <w:pPr>
-              <w:jc w:val="right"/>
-              <w:rPr>
-                <w:rFonts w:eastAsia="Times New Roman" w:cs="Calibri"/>
-              </w:rPr>
-            </w:pPr>
-            <w:r>
-              <w:t>19.36</w:t>
-            </w:r>
-          </w:p>
-        </w:tc>
-        <w:tc>
-          <w:tcPr>
-            <w:tcW w:w="989" w:type="dxa"/>
-            <w:shd w:val="clear" w:color="auto" w:fill="auto"/>
-            <w:noWrap/>
-            <w:hideMark/>
-          </w:tcPr>
-          <w:p>
-            <w:pPr>
-              <w:jc w:val="right"/>
-              <w:rPr>
-                <w:rFonts w:eastAsia="Times New Roman" w:cs="Calibri"/>
-              </w:rPr>
-            </w:pPr>
-            <w:r>
-              <w:t>134.56</w:t>
-            </w:r>
-          </w:p>
-        </w:tc>
-        <w:tc>
-          <w:tcPr>
-            <w:tcW w:w="1400" w:type="dxa"/>
-            <w:shd w:val="clear" w:color="auto" w:fill="auto"/>
-            <w:noWrap/>
-            <w:hideMark/>
-          </w:tcPr>
-          <w:p>
-            <w:pPr>
-              <w:jc w:val="right"/>
-              <w:rPr>
-                <w:rFonts w:eastAsia="Times New Roman" w:cs="Calibri"/>
-              </w:rPr>
-            </w:pPr>
-            <w:r>
-              <w:t>216.00</w:t>
-            </w:r>
-          </w:p>
-        </w:tc>
-        <w:tc>
-          <w:tcPr>
-            <w:tcW w:w="1204" w:type="dxa"/>
-            <w:shd w:val="clear" w:color="auto" w:fill="auto"/>
-            <w:noWrap/>
-            <w:hideMark/>
-          </w:tcPr>
-          <w:p>
-            <w:pPr>
-              <w:jc w:val="right"/>
-              <w:rPr>
-                <w:rFonts w:eastAsia="Times New Roman" w:cs="Calibri"/>
-              </w:rPr>
-            </w:pPr>
-            <w:r>
-              <w:t>19.22</w:t>
-            </w:r>
-          </w:p>
-        </w:tc>
-      </w:tr>
-      <w:tr>
-        <w:trPr>
-          <w:trHeight w:val="288"/>
-        </w:trPr>
-        <w:tc>
-          <w:tcPr>
-            <w:tcW w:w="981" w:type="dxa"/>
-            <w:shd w:val="clear" w:color="auto" w:fill="auto"/>
-            <w:noWrap/>
-            <w:hideMark/>
-          </w:tcPr>
-          <w:p>
-            <w:pPr>
-              <w:jc w:val="right"/>
-              <w:rPr>
-                <w:rFonts w:eastAsia="Times New Roman" w:cs="Calibri"/>
-              </w:rPr>
-            </w:pPr>
-            <w:r>
-              <w:t>-5500</w:t>
-            </w:r>
-          </w:p>
-        </w:tc>
-        <w:tc>
-          <w:tcPr>
-            <w:tcW w:w="1086" w:type="dxa"/>
-            <w:shd w:val="clear" w:color="auto" w:fill="auto"/>
-            <w:noWrap/>
-            <w:hideMark/>
-          </w:tcPr>
-          <w:p>
-            <w:pPr>
-              <w:jc w:val="right"/>
-              <w:rPr>
-                <w:rFonts w:eastAsia="Times New Roman" w:cs="Calibri"/>
-              </w:rPr>
-            </w:pPr>
-            <w:r>
-              <w:t>8100</w:t>
-            </w:r>
-          </w:p>
-        </w:tc>
-        <w:tc>
-          <w:tcPr>
-            <w:tcW w:w="944" w:type="dxa"/>
-            <w:shd w:val="clear" w:color="auto" w:fill="auto"/>
-            <w:noWrap/>
-            <w:hideMark/>
-          </w:tcPr>
-          <w:p>
-            <w:pPr>
-              <w:jc w:val="right"/>
-              <w:rPr>
-                <w:rFonts w:eastAsia="Times New Roman" w:cs="Calibri"/>
-              </w:rPr>
-            </w:pPr>
-            <w:r>
-              <w:t>4938</w:t>
-            </w:r>
-          </w:p>
-        </w:tc>
-        <w:tc>
-          <w:tcPr>
-            <w:tcW w:w="1310" w:type="dxa"/>
-            <w:shd w:val="clear" w:color="auto" w:fill="auto"/>
-            <w:noWrap/>
-            <w:hideMark/>
-          </w:tcPr>
-          <w:p>
-            <w:pPr>
-              <w:jc w:val="right"/>
-              <w:rPr>
-                <w:rFonts w:eastAsia="Times New Roman" w:cs="Calibri"/>
-              </w:rPr>
-            </w:pPr>
-            <w:r>
-              <w:t>24037</w:t>
-            </w:r>
-          </w:p>
-        </w:tc>
-        <w:tc>
-          <w:tcPr>
-            <w:tcW w:w="1504" w:type="dxa"/>
-            <w:shd w:val="clear" w:color="auto" w:fill="auto"/>
-            <w:noWrap/>
-            <w:hideMark/>
-          </w:tcPr>
-          <w:p>
-            <w:pPr>
-              <w:jc w:val="right"/>
-              <w:rPr>
-                <w:rFonts w:eastAsia="Times New Roman" w:cs="Calibri"/>
-              </w:rPr>
-            </w:pPr>
-            <w:r>
-              <w:t>14.11</w:t>
-            </w:r>
-          </w:p>
-        </w:tc>
-        <w:tc>
-          <w:tcPr>
-            <w:tcW w:w="989" w:type="dxa"/>
-            <w:shd w:val="clear" w:color="auto" w:fill="auto"/>
-            <w:noWrap/>
-            <w:hideMark/>
-          </w:tcPr>
-          <w:p>
-            <w:pPr>
-              <w:jc w:val="right"/>
-              <w:rPr>
-                <w:rFonts w:eastAsia="Times New Roman" w:cs="Calibri"/>
-              </w:rPr>
-            </w:pPr>
-            <w:r>
-              <w:t>133.23</w:t>
-            </w:r>
-          </w:p>
-        </w:tc>
-        <w:tc>
-          <w:tcPr>
-            <w:tcW w:w="1400" w:type="dxa"/>
-            <w:shd w:val="clear" w:color="auto" w:fill="auto"/>
-            <w:noWrap/>
-            <w:hideMark/>
-          </w:tcPr>
-          <w:p>
-            <w:pPr>
-              <w:jc w:val="right"/>
-              <w:rPr>
-                <w:rFonts w:eastAsia="Times New Roman" w:cs="Calibri"/>
-              </w:rPr>
-            </w:pPr>
-            <w:r>
-              <w:t>216.00</w:t>
-            </w:r>
-          </w:p>
-        </w:tc>
-        <w:tc>
-          <w:tcPr>
-            <w:tcW w:w="1204" w:type="dxa"/>
-            <w:shd w:val="clear" w:color="auto" w:fill="auto"/>
-            <w:noWrap/>
-            <w:hideMark/>
-          </w:tcPr>
-          <w:p>
-            <w:pPr>
-              <w:jc w:val="right"/>
-              <w:rPr>
-                <w:rFonts w:eastAsia="Times New Roman" w:cs="Calibri"/>
-              </w:rPr>
-            </w:pPr>
-            <w:r>
-              <w:t>19.03</w:t>
-            </w:r>
-          </w:p>
-        </w:tc>
-      </w:tr>
-      <w:tr>
-        <w:trPr>
-          <w:trHeight w:val="288"/>
-        </w:trPr>
-        <w:tc>
-          <w:tcPr>
-            <w:tcW w:w="981" w:type="dxa"/>
-            <w:shd w:val="clear" w:color="auto" w:fill="auto"/>
-            <w:noWrap/>
-            <w:hideMark/>
-          </w:tcPr>
-          <w:p>
-            <w:pPr>
-              <w:jc w:val="right"/>
-              <w:rPr>
-                <w:rFonts w:eastAsia="Times New Roman" w:cs="Calibri"/>
-              </w:rPr>
-            </w:pPr>
-            <w:r>
-              <w:t>-6000</w:t>
-            </w:r>
-          </w:p>
-        </w:tc>
-        <w:tc>
-          <w:tcPr>
-            <w:tcW w:w="1086" w:type="dxa"/>
-            <w:shd w:val="clear" w:color="auto" w:fill="auto"/>
-            <w:noWrap/>
-            <w:hideMark/>
-          </w:tcPr>
-          <w:p>
-            <w:pPr>
-              <w:jc w:val="right"/>
-              <w:rPr>
-                <w:rFonts w:eastAsia="Times New Roman" w:cs="Calibri"/>
-              </w:rPr>
-            </w:pPr>
-            <w:r>
-              <w:t>8700</w:t>
-            </w:r>
-          </w:p>
-        </w:tc>
-        <w:tc>
-          <w:tcPr>
-            <w:tcW w:w="944" w:type="dxa"/>
-            <w:shd w:val="clear" w:color="auto" w:fill="auto"/>
-            <w:noWrap/>
-            <w:hideMark/>
-          </w:tcPr>
-          <w:p>
-            <w:pPr>
-              <w:jc w:val="right"/>
-              <w:rPr>
-                <w:rFonts w:eastAsia="Times New Roman" w:cs="Calibri"/>
-              </w:rPr>
-            </w:pPr>
-            <w:r>
-              <w:t>4938</w:t>
-            </w:r>
-          </w:p>
-        </w:tc>
-        <w:tc>
-          <w:tcPr>
-            <w:tcW w:w="1310" w:type="dxa"/>
-            <w:shd w:val="clear" w:color="auto" w:fill="auto"/>
-            <w:noWrap/>
-            <w:hideMark/>
-          </w:tcPr>
-          <w:p>
-            <w:pPr>
-              <w:jc w:val="right"/>
-              <w:rPr>
-                <w:rFonts w:eastAsia="Times New Roman" w:cs="Calibri"/>
-              </w:rPr>
-            </w:pPr>
-            <w:r>
-              <w:t>24037</w:t>
-            </w:r>
-          </w:p>
-        </w:tc>
-        <w:tc>
-          <w:tcPr>
-            <w:tcW w:w="1504" w:type="dxa"/>
-            <w:shd w:val="clear" w:color="auto" w:fill="auto"/>
-            <w:noWrap/>
-            <w:hideMark/>
-          </w:tcPr>
-          <w:p>
-            <w:pPr>
-              <w:jc w:val="right"/>
-              <w:rPr>
-                <w:rFonts w:eastAsia="Times New Roman" w:cs="Calibri"/>
-              </w:rPr>
-            </w:pPr>
-            <w:r>
-              <w:t>9.34</w:t>
-            </w:r>
-          </w:p>
-        </w:tc>
-        <w:tc>
-          <w:tcPr>
-            <w:tcW w:w="989" w:type="dxa"/>
-            <w:shd w:val="clear" w:color="auto" w:fill="auto"/>
-            <w:noWrap/>
-            <w:hideMark/>
-          </w:tcPr>
-          <w:p>
-            <w:pPr>
-              <w:jc w:val="right"/>
-              <w:rPr>
-                <w:rFonts w:eastAsia="Times New Roman" w:cs="Calibri"/>
-              </w:rPr>
-            </w:pPr>
-            <w:r>
-              <w:t>132.62</w:t>
-            </w:r>
-          </w:p>
-        </w:tc>
-        <w:tc>
-          <w:tcPr>
-            <w:tcW w:w="1400" w:type="dxa"/>
-            <w:shd w:val="clear" w:color="auto" w:fill="auto"/>
-            <w:noWrap/>
-            <w:hideMark/>
-          </w:tcPr>
-          <w:p>
-            <w:pPr>
-              <w:jc w:val="right"/>
-              <w:rPr>
-                <w:rFonts w:eastAsia="Times New Roman" w:cs="Calibri"/>
-              </w:rPr>
-            </w:pPr>
-            <w:r>
-              <w:t>216.00</w:t>
-            </w:r>
-          </w:p>
-        </w:tc>
-        <w:tc>
-          <w:tcPr>
-            <w:tcW w:w="1204" w:type="dxa"/>
-            <w:shd w:val="clear" w:color="auto" w:fill="auto"/>
-            <w:noWrap/>
-            <w:hideMark/>
-          </w:tcPr>
-          <w:p>
-            <w:pPr>
-              <w:jc w:val="right"/>
-              <w:rPr>
-                <w:rFonts w:eastAsia="Times New Roman" w:cs="Calibri"/>
-              </w:rPr>
-            </w:pPr>
-            <w:r>
-              <w:t>18.95</w:t>
-            </w:r>
-          </w:p>
-        </w:tc>
-      </w:tr>
-      <w:tr>
-        <w:trPr>
-          <w:trHeight w:val="288"/>
-        </w:trPr>
-        <w:tc>
-          <w:tcPr>
-            <w:tcW w:w="981" w:type="dxa"/>
-            <w:shd w:val="clear" w:color="auto" w:fill="auto"/>
-            <w:noWrap/>
-            <w:hideMark/>
-          </w:tcPr>
-          <w:p>
-            <w:pPr>
-              <w:jc w:val="right"/>
-              <w:rPr>
-                <w:rFonts w:eastAsia="Times New Roman" w:cs="Calibri"/>
-              </w:rPr>
-            </w:pPr>
-            <w:r>
-              <w:t>-6500</w:t>
-            </w:r>
-          </w:p>
-        </w:tc>
-        <w:tc>
-          <w:tcPr>
-            <w:tcW w:w="1086" w:type="dxa"/>
-            <w:shd w:val="clear" w:color="auto" w:fill="auto"/>
-            <w:noWrap/>
-            <w:hideMark/>
-          </w:tcPr>
-          <w:p>
-            <w:pPr>
-              <w:jc w:val="right"/>
-              <w:rPr>
-                <w:rFonts w:eastAsia="Times New Roman" w:cs="Calibri"/>
-              </w:rPr>
-            </w:pPr>
-            <w:r>
-              <w:t>9200</w:t>
-            </w:r>
-          </w:p>
-        </w:tc>
-        <w:tc>
-          <w:tcPr>
-            <w:tcW w:w="944" w:type="dxa"/>
-            <w:shd w:val="clear" w:color="auto" w:fill="auto"/>
-            <w:noWrap/>
-            <w:hideMark/>
-          </w:tcPr>
-          <w:p>
-            <w:pPr>
-              <w:jc w:val="right"/>
-              <w:rPr>
-                <w:rFonts w:eastAsia="Times New Roman" w:cs="Calibri"/>
-              </w:rPr>
-            </w:pPr>
-            <w:r>
-              <w:t>4938</w:t>
-            </w:r>
-          </w:p>
-        </w:tc>
-        <w:tc>
-          <w:tcPr>
-            <w:tcW w:w="1310" w:type="dxa"/>
-            <w:shd w:val="clear" w:color="auto" w:fill="auto"/>
-            <w:noWrap/>
-            <w:hideMark/>
-          </w:tcPr>
-          <w:p>
-            <w:pPr>
-              <w:jc w:val="right"/>
-              <w:rPr>
-                <w:rFonts w:eastAsia="Times New Roman" w:cs="Calibri"/>
-              </w:rPr>
-            </w:pPr>
-            <w:r>
-              <w:t>24037</w:t>
-            </w:r>
-          </w:p>
-        </w:tc>
-        <w:tc>
-          <w:tcPr>
-            <w:tcW w:w="1504" w:type="dxa"/>
-            <w:shd w:val="clear" w:color="auto" w:fill="auto"/>
-            <w:noWrap/>
-            <w:hideMark/>
-          </w:tcPr>
-          <w:p>
-            <w:pPr>
-              <w:jc w:val="right"/>
-              <w:rPr>
-                <w:rFonts w:eastAsia="Times New Roman" w:cs="Calibri"/>
-              </w:rPr>
-            </w:pPr>
-            <w:r>
-              <w:t>9.34</w:t>
-            </w:r>
-          </w:p>
-        </w:tc>
-        <w:tc>
-          <w:tcPr>
-            <w:tcW w:w="989" w:type="dxa"/>
-            <w:shd w:val="clear" w:color="auto" w:fill="auto"/>
-            <w:noWrap/>
-            <w:hideMark/>
-          </w:tcPr>
-          <w:p>
-            <w:pPr>
-              <w:jc w:val="right"/>
-              <w:rPr>
-                <w:rFonts w:eastAsia="Times New Roman" w:cs="Calibri"/>
-              </w:rPr>
-            </w:pPr>
-            <w:r>
-              <w:t>134.45</w:t>
-            </w:r>
-          </w:p>
-        </w:tc>
-        <w:tc>
-          <w:tcPr>
-            <w:tcW w:w="1400" w:type="dxa"/>
-            <w:shd w:val="clear" w:color="auto" w:fill="auto"/>
-            <w:noWrap/>
-            <w:hideMark/>
-          </w:tcPr>
-          <w:p>
-            <w:pPr>
-              <w:jc w:val="right"/>
-              <w:rPr>
-                <w:rFonts w:eastAsia="Times New Roman" w:cs="Calibri"/>
-              </w:rPr>
-            </w:pPr>
-            <w:r>
-              <w:t>216.00</w:t>
-            </w:r>
-          </w:p>
-        </w:tc>
-        <w:tc>
-          <w:tcPr>
-            <w:tcW w:w="1204" w:type="dxa"/>
-            <w:shd w:val="clear" w:color="auto" w:fill="auto"/>
-            <w:noWrap/>
-            <w:hideMark/>
-          </w:tcPr>
-          <w:p>
-            <w:pPr>
-              <w:jc w:val="right"/>
-              <w:rPr>
-                <w:rFonts w:eastAsia="Times New Roman" w:cs="Calibri"/>
-              </w:rPr>
-            </w:pPr>
-            <w:r>
-              <w:t>19.21</w:t>
             </w:r>
             <w:commentRangeEnd w:id="1"/>
             <w:r>
@@ -5352,37 +3525,7 @@
       </w:tr>
     </w:tbl>
     <w:p/>
-    <w:p>
-      <w:r>
-        <w:t xml:space="preserve">Weekly OMR, exports, </w:t>
-      </w:r>
-      <w:r>
-        <w:t>f</w:t>
-      </w:r>
-      <w:r>
-        <w:t>low, predictions</w:t>
-      </w:r>
-      <w:r>
-        <w:t xml:space="preserve"> for loss from Tillotson</w:t>
-      </w:r>
-      <w:r>
-        <w:t xml:space="preserve">, actual </w:t>
-      </w:r>
-      <w:r>
-        <w:t>loss</w:t>
-      </w:r>
-      <w:r>
-        <w:t xml:space="preserve"> – check in with </w:t>
-      </w:r>
-      <w:proofErr w:type="gramStart"/>
-      <w:r>
-        <w:t>Chase</w:t>
-      </w:r>
-      <w:proofErr w:type="gramEnd"/>
-      <w:r>
-        <w:t xml:space="preserve"> </w:t>
-      </w:r>
-    </w:p>
+    <w:p/>
     <w:sectPr>
       <w:pgSz w:w="12240" w:h="15840"/>
       <w:pgMar w:top="1440" w:right="1440" w:bottom="1440" w:left="1440" w:header="720" w:footer="720" w:gutter="0"/>
@@ -5407,11 +3550,11 @@
         <w:annotationRef/>
       </w:r>
       <w:r>
-        <w:t>Perhaps also something like this? (current plot is WR)</w:t>
+        <w:t>Perhaps also something like this but clipped vs unclipped? (current plot is WR)</w:t>
       </w:r>
     </w:p>
   </w:comment>
-  <w:comment w:id="1" w:author="Pien, Catarina L" w:date="2024-05-01T15:09:00Z" w:initials="PCL">
+  <w:comment w:id="1" w:author="Pien, Catarina L" w:date="2024-05-01T15:46:00Z" w:initials="PCL">
     <w:p>
       <w:pPr>
         <w:pStyle w:val="CommentText"/>
@@ -5423,7 +3566,7 @@
         <w:annotationRef/>
       </w:r>
       <w:r>
-        <w:t>Not this table exactly</w:t>
+        <w:t>Chase: Opinions on this?</w:t>
       </w:r>
     </w:p>
   </w:comment>
@@ -5433,21 +3576,21 @@
 <file path=word/commentsExtended.xml><?xml version="1.0" encoding="utf-8"?>
 <w15:commentsEx xmlns:wpc="http://schemas.microsoft.com/office/word/2010/wordprocessingCanvas" xmlns:cx="http://schemas.microsoft.com/office/drawing/2014/chartex" xmlns:cx1="http://schemas.microsoft.com/office/drawing/2015/9/8/chartex" xmlns:cx2="http://schemas.microsoft.com/office/drawing/2015/10/21/chartex" xmlns:cx3="http://schemas.microsoft.com/office/drawing/2016/5/9/chartex" xmlns:cx4="http://schemas.microsoft.com/office/drawing/2016/5/10/chartex" xmlns:cx5="http://schemas.microsoft.com/office/drawing/2016/5/11/chartex" xmlns:cx6="http://schemas.microsoft.com/office/drawing/2016/5/12/chartex" xmlns:cx7="http://schemas.microsoft.com/office/drawing/2016/5/13/chartex" xmlns:cx8="http://schemas.microsoft.com/office/drawing/2016/5/14/chartex" xmlns:mc="http://schemas.openxmlformats.org/markup-compatibility/2006" xmlns:aink="http://schemas.microsoft.com/office/drawing/2016/ink" xmlns:am3d="http://schemas.microsoft.com/office/drawing/2017/model3d" xmlns:o="urn:schemas-microsoft-com:office:office" xmlns:oel="http://schemas.microsoft.com/office/2019/extlst" xmlns:r="http://schemas.openxmlformats.org/officeDocument/2006/relationships" xmlns:m="http://schemas.openxmlformats.org/officeDocument/2006/math" xmlns:v="urn:schemas-microsoft-com:vml" xmlns:wp14="http://schemas.microsoft.com/office/word/2010/wordprocessingDrawing" xmlns:wp="http://schemas.openxmlformats.org/drawingml/2006/wordprocessingDrawing" xmlns:w10="urn:schemas-microsoft-com:office:word" xmlns:w="http://schemas.openxmlformats.org/wordprocessingml/2006/main" xmlns:w14="http://schemas.microsoft.com/office/word/2010/wordml" xmlns:w15="http://schemas.microsoft.com/office/word/2012/wordml" xmlns:w16cex="http://schemas.microsoft.com/office/word/2018/wordml/cex" xmlns:w16cid="http://schemas.microsoft.com/office/word/2016/wordml/cid" xmlns:w16="http://schemas.microsoft.com/office/word/2018/wordml" xmlns:w16du="http://schemas.microsoft.com/office/word/2023/wordml/word16du" xmlns:w16sdtdh="http://schemas.microsoft.com/office/word/2020/wordml/sdtdatahash" xmlns:w16se="http://schemas.microsoft.com/office/word/2015/wordml/symex" xmlns:wpg="http://schemas.microsoft.com/office/word/2010/wordprocessingGroup" xmlns:wpi="http://schemas.microsoft.com/office/word/2010/wordprocessingInk" xmlns:wne="http://schemas.microsoft.com/office/word/2006/wordml" xmlns:wps="http://schemas.microsoft.com/office/word/2010/wordprocessingShape" mc:Ignorable="w14 w15 w16se w16cid w16 w16cex w16sdtdh w16du wp14">
   <w15:commentEx w15:paraId="57D2F4E9" w15:done="0"/>
-  <w15:commentEx w15:paraId="2A0E60A3" w15:done="0"/>
+  <w15:commentEx w15:paraId="37E9014C" w15:done="0"/>
 </w15:commentsEx>
 </file>
 
 <file path=word/commentsExtensible.xml><?xml version="1.0" encoding="utf-8"?>
 <w16cex:commentsExtensible xmlns:wpc="http://schemas.microsoft.com/office/word/2010/wordprocessingCanvas" xmlns:cx="http://schemas.microsoft.com/office/drawing/2014/chartex" xmlns:cx1="http://schemas.microsoft.com/office/drawing/2015/9/8/chartex" xmlns:cx2="http://schemas.microsoft.com/office/drawing/2015/10/21/chartex" xmlns:cx3="http://schemas.microsoft.com/office/drawing/2016/5/9/chartex" xmlns:cx4="http://schemas.microsoft.com/office/drawing/2016/5/10/chartex" xmlns:cx5="http://schemas.microsoft.com/office/drawing/2016/5/11/chartex" xmlns:cx6="http://schemas.microsoft.com/office/drawing/2016/5/12/chartex" xmlns:cx7="http://schemas.microsoft.com/office/drawing/2016/5/13/chartex" xmlns:cx8="http://schemas.microsoft.com/office/drawing/2016/5/14/chartex" xmlns:cr="http://schemas.microsoft.com/office/comments/2020/reactions" xmlns:mc="http://schemas.openxmlformats.org/markup-compatibility/2006" xmlns:aink="http://schemas.microsoft.com/office/drawing/2016/ink" xmlns:am3d="http://schemas.microsoft.com/office/drawing/2017/model3d" xmlns:o="urn:schemas-microsoft-com:office:office" xmlns:oel="http://schemas.microsoft.com/office/2019/extlst" xmlns:r="http://schemas.openxmlformats.org/officeDocument/2006/relationships" xmlns:m="http://schemas.openxmlformats.org/officeDocument/2006/math" xmlns:v="urn:schemas-microsoft-com:vml" xmlns:wp14="http://schemas.microsoft.com/office/word/2010/wordprocessingDrawing" xmlns:wp="http://schemas.openxmlformats.org/drawingml/2006/wordprocessingDrawing" xmlns:w10="urn:schemas-microsoft-com:office:word" xmlns:w="http://schemas.openxmlformats.org/wordprocessingml/2006/main" xmlns:w14="http://schemas.microsoft.com/office/word/2010/wordml" xmlns:w15="http://schemas.microsoft.com/office/word/2012/wordml" xmlns:w16cex="http://schemas.microsoft.com/office/word/2018/wordml/cex" xmlns:w16cid="http://schemas.microsoft.com/office/word/2016/wordml/cid" xmlns:w16="http://schemas.microsoft.com/office/word/2018/wordml" xmlns:w16du="http://schemas.microsoft.com/office/word/2023/wordml/word16du" xmlns:w16sdtdh="http://schemas.microsoft.com/office/word/2020/wordml/sdtdatahash" xmlns:w16se="http://schemas.microsoft.com/office/word/2015/wordml/symex" xmlns:wpg="http://schemas.microsoft.com/office/word/2010/wordprocessingGroup" xmlns:wpi="http://schemas.microsoft.com/office/word/2010/wordprocessingInk" xmlns:wne="http://schemas.microsoft.com/office/word/2006/wordml" xmlns:wps="http://schemas.microsoft.com/office/word/2010/wordprocessingShape" mc:Ignorable="w14 w15 w16se w16cid w16 w16cex w16sdtdh cr w16du wp14">
   <w16cex:commentExtensible w16cex:durableId="112DA2B9" w16cex:dateUtc="2024-05-01T20:54:00Z"/>
-  <w16cex:commentExtensible w16cex:durableId="3A671E4A" w16cex:dateUtc="2024-05-01T22:09:00Z"/>
+  <w16cex:commentExtensible w16cex:durableId="24E6904D" w16cex:dateUtc="2024-05-01T22:46:00Z"/>
 </w16cex:commentsExtensible>
 </file>
 
 <file path=word/commentsIds.xml><?xml version="1.0" encoding="utf-8"?>
 <w16cid:commentsIds xmlns:wpc="http://schemas.microsoft.com/office/word/2010/wordprocessingCanvas" xmlns:cx="http://schemas.microsoft.com/office/drawing/2014/chartex" xmlns:cx1="http://schemas.microsoft.com/office/drawing/2015/9/8/chartex" xmlns:cx2="http://schemas.microsoft.com/office/drawing/2015/10/21/chartex" xmlns:cx3="http://schemas.microsoft.com/office/drawing/2016/5/9/chartex" xmlns:cx4="http://schemas.microsoft.com/office/drawing/2016/5/10/chartex" xmlns:cx5="http://schemas.microsoft.com/office/drawing/2016/5/11/chartex" xmlns:cx6="http://schemas.microsoft.com/office/drawing/2016/5/12/chartex" xmlns:cx7="http://schemas.microsoft.com/office/drawing/2016/5/13/chartex" xmlns:cx8="http://schemas.microsoft.com/office/drawing/2016/5/14/chartex" xmlns:mc="http://schemas.openxmlformats.org/markup-compatibility/2006" xmlns:aink="http://schemas.microsoft.com/office/drawing/2016/ink" xmlns:am3d="http://schemas.microsoft.com/office/drawing/2017/model3d" xmlns:o="urn:schemas-microsoft-com:office:office" xmlns:oel="http://schemas.microsoft.com/office/2019/extlst" xmlns:r="http://schemas.openxmlformats.org/officeDocument/2006/relationships" xmlns:m="http://schemas.openxmlformats.org/officeDocument/2006/math" xmlns:v="urn:schemas-microsoft-com:vml" xmlns:wp14="http://schemas.microsoft.com/office/word/2010/wordprocessingDrawing" xmlns:wp="http://schemas.openxmlformats.org/drawingml/2006/wordprocessingDrawing" xmlns:w10="urn:schemas-microsoft-com:office:word" xmlns:w="http://schemas.openxmlformats.org/wordprocessingml/2006/main" xmlns:w14="http://schemas.microsoft.com/office/word/2010/wordml" xmlns:w15="http://schemas.microsoft.com/office/word/2012/wordml" xmlns:w16cex="http://schemas.microsoft.com/office/word/2018/wordml/cex" xmlns:w16cid="http://schemas.microsoft.com/office/word/2016/wordml/cid" xmlns:w16="http://schemas.microsoft.com/office/word/2018/wordml" xmlns:w16du="http://schemas.microsoft.com/office/word/2023/wordml/word16du" xmlns:w16sdtdh="http://schemas.microsoft.com/office/word/2020/wordml/sdtdatahash" xmlns:w16se="http://schemas.microsoft.com/office/word/2015/wordml/symex" xmlns:wpg="http://schemas.microsoft.com/office/word/2010/wordprocessingGroup" xmlns:wpi="http://schemas.microsoft.com/office/word/2010/wordprocessingInk" xmlns:wne="http://schemas.microsoft.com/office/word/2006/wordml" xmlns:wps="http://schemas.microsoft.com/office/word/2010/wordprocessingShape" mc:Ignorable="w14 w15 w16se w16cid w16 w16cex w16sdtdh w16du wp14">
   <w16cid:commentId w16cid:paraId="57D2F4E9" w16cid:durableId="112DA2B9"/>
-  <w16cid:commentId w16cid:paraId="2A0E60A3" w16cid:durableId="3A671E4A"/>
+  <w16cid:commentId w16cid:paraId="37E9014C" w16cid:durableId="24E6904D"/>
 </w16cid:commentsIds>
 </file>
 
@@ -6628,6 +4771,18 @@
       <w14:ligatures w14:val="none"/>
     </w:rPr>
   </w:style>
+  <w:style w:type="character" w:styleId="Hyperlink">
+    <w:name w:val="Hyperlink"/>
+    <w:basedOn w:val="DefaultParagraphFont"/>
+    <w:uiPriority w:val="99"/>
+    <w:semiHidden/>
+    <w:unhideWhenUsed/>
+    <w:rsid w:val="00341AB8"/>
+    <w:rPr>
+      <w:color w:val="0000FF"/>
+      <w:u w:val="single"/>
+    </w:rPr>
+  </w:style>
 </w:styles>
 </file>
 

</xml_diff>

<commit_message>
Adding figures and some updates to plots and location of plots
</commit_message>
<xml_diff>
--- a/Track a Cohort_Steelhead.docx
+++ b/Track a Cohort_Steelhead.docx
@@ -4,6 +4,11 @@
   <w:body>
     <w:p>
       <w:pPr>
+        <w:pStyle w:val="ListParagraph"/>
+        <w:numPr>
+          <w:ilvl w:val="0"/>
+          <w:numId w:val="2"/>
+        </w:numPr>
         <w:rPr>
           <w:rFonts w:eastAsia="Times New Roman"/>
           <w:color w:val="000000"/>
@@ -108,21 +113,7 @@
           <w:rPr>
             <w:rStyle w:val="Hyperlink"/>
           </w:rPr>
-          <w:t xml:space="preserve">Red Bluff Juvenile Passage Estimates Graph: </w:t>
-        </w:r>
-        <w:proofErr w:type="spellStart"/>
-        <w:r>
-          <w:rPr>
-            <w:rStyle w:val="Hyperlink"/>
-          </w:rPr>
-          <w:t>SacPAS</w:t>
-        </w:r>
-        <w:proofErr w:type="spellEnd"/>
-        <w:r>
-          <w:rPr>
-            <w:rStyle w:val="Hyperlink"/>
-          </w:rPr>
-          <w:t xml:space="preserve"> Central Valley Prediction &amp; Assessment of Salmon (washington.edu)</w:t>
+          <w:t>Red Bluff Juvenile Passage Estimates Graph: SacPAS Central Valley Prediction &amp; Assessment of Salmon (washington.edu)</w:t>
         </w:r>
       </w:hyperlink>
     </w:p>
@@ -138,20 +129,52 @@
     </w:p>
     <w:p>
       <w:pPr>
-        <w:rPr>
-          <w:rFonts w:eastAsia="Times New Roman"/>
-          <w:color w:val="000000"/>
-          <w:sz w:val="28"/>
-          <w:szCs w:val="28"/>
+        <w:spacing w:after="160" w:line="259" w:lineRule="auto"/>
+        <w:rPr>
+          <w:rFonts w:asciiTheme="minorHAnsi" w:eastAsia="Times New Roman" w:hAnsiTheme="minorHAnsi" w:cstheme="minorBidi"/>
+          <w:color w:val="000000"/>
+          <w:kern w:val="2"/>
+          <w:sz w:val="28"/>
+          <w:szCs w:val="28"/>
+          <w:highlight w:val="lightGray"/>
+          <w14:ligatures w14:val="standardContextual"/>
         </w:rPr>
       </w:pPr>
       <w:r>
         <w:rPr>
-          <w:rFonts w:eastAsia="Times New Roman"/>
-          <w:color w:val="000000"/>
-          <w:sz w:val="28"/>
-          <w:szCs w:val="28"/>
-        </w:rPr>
+          <w:rFonts w:asciiTheme="minorHAnsi" w:eastAsia="Times New Roman" w:hAnsiTheme="minorHAnsi" w:cstheme="minorBidi"/>
+          <w:color w:val="000000"/>
+          <w:kern w:val="2"/>
+          <w:sz w:val="28"/>
+          <w:szCs w:val="28"/>
+          <w:highlight w:val="lightGray"/>
+          <w14:ligatures w14:val="standardContextual"/>
+        </w:rPr>
+        <w:br w:type="page"/>
+      </w:r>
+    </w:p>
+    <w:p>
+      <w:pPr>
+        <w:pStyle w:val="ListParagraph"/>
+        <w:numPr>
+          <w:ilvl w:val="0"/>
+          <w:numId w:val="2"/>
+        </w:numPr>
+        <w:rPr>
+          <w:rFonts w:eastAsia="Times New Roman"/>
+          <w:color w:val="000000"/>
+          <w:sz w:val="28"/>
+          <w:szCs w:val="28"/>
+        </w:rPr>
+      </w:pPr>
+      <w:r>
+        <w:rPr>
+          <w:rFonts w:eastAsia="Times New Roman"/>
+          <w:color w:val="000000"/>
+          <w:sz w:val="28"/>
+          <w:szCs w:val="28"/>
+        </w:rPr>
+        <w:lastRenderedPageBreak/>
         <w:t>survival (STARS plots) (this is a surrogate for steelhead)</w:t>
       </w:r>
     </w:p>
@@ -264,7 +287,11 @@
     </w:p>
     <w:p>
       <w:pPr>
-        <w:spacing w:after="160" w:line="259" w:lineRule="auto"/>
+        <w:pStyle w:val="ListParagraph"/>
+        <w:numPr>
+          <w:ilvl w:val="0"/>
+          <w:numId w:val="2"/>
+        </w:numPr>
         <w:rPr>
           <w:rFonts w:eastAsia="Times New Roman"/>
           <w:color w:val="FF0000"/>
@@ -279,7 +306,44 @@
           <w:sz w:val="28"/>
           <w:szCs w:val="28"/>
         </w:rPr>
-        <w:br w:type="page"/>
+        <w:lastRenderedPageBreak/>
+        <w:t>minimization ((</w:t>
+      </w:r>
+      <w:r>
+        <w:rPr>
+          <w:rFonts w:eastAsia="Times New Roman"/>
+          <w:color w:val="FF0000"/>
+          <w:sz w:val="28"/>
+          <w:szCs w:val="28"/>
+        </w:rPr>
+        <w:t>a</w:t>
+      </w:r>
+      <w:r>
+        <w:rPr>
+          <w:rFonts w:eastAsia="Times New Roman"/>
+          <w:color w:val="FF0000"/>
+          <w:sz w:val="28"/>
+          <w:szCs w:val="28"/>
+        </w:rPr>
+        <w:t>) bar plots of totals (wild and hatchery), (</w:t>
+      </w:r>
+      <w:r>
+        <w:rPr>
+          <w:rFonts w:eastAsia="Times New Roman"/>
+          <w:color w:val="FF0000"/>
+          <w:sz w:val="28"/>
+          <w:szCs w:val="28"/>
+        </w:rPr>
+        <w:t>b</w:t>
+      </w:r>
+      <w:r>
+        <w:rPr>
+          <w:rFonts w:eastAsia="Times New Roman"/>
+          <w:color w:val="FF0000"/>
+          <w:sz w:val="28"/>
+          <w:szCs w:val="28"/>
+        </w:rPr>
+        <w:t>) annual cumulative loss by period and water year type) </w:t>
       </w:r>
     </w:p>
     <w:p>
@@ -291,50 +355,48 @@
           <w:szCs w:val="28"/>
         </w:rPr>
       </w:pPr>
+    </w:p>
+    <w:p>
+      <w:pPr>
+        <w:rPr>
+          <w:rFonts w:eastAsia="Times New Roman"/>
+          <w:color w:val="000000"/>
+          <w:sz w:val="28"/>
+          <w:szCs w:val="28"/>
+        </w:rPr>
+      </w:pPr>
       <w:r>
         <w:rPr>
           <w:rFonts w:eastAsia="Times New Roman"/>
-          <w:color w:val="FF0000"/>
-          <w:sz w:val="28"/>
-          <w:szCs w:val="28"/>
-        </w:rPr>
-        <w:t>minimization ((1) bar plots of totals (wild and hatchery), (2) annual cumulative loss by period and water year type) </w:t>
+          <w:color w:val="000000"/>
+          <w:sz w:val="28"/>
+          <w:szCs w:val="28"/>
+        </w:rPr>
+        <w:t>(</w:t>
+      </w:r>
+      <w:r>
+        <w:rPr>
+          <w:rFonts w:eastAsia="Times New Roman"/>
+          <w:color w:val="000000"/>
+          <w:sz w:val="28"/>
+          <w:szCs w:val="28"/>
+        </w:rPr>
+        <w:t>A1</w:t>
+      </w:r>
+      <w:r>
+        <w:rPr>
+          <w:rFonts w:eastAsia="Times New Roman"/>
+          <w:color w:val="000000"/>
+          <w:sz w:val="28"/>
+          <w:szCs w:val="28"/>
+        </w:rPr>
+        <w:t>)</w:t>
       </w:r>
     </w:p>
     <w:p>
       <w:pPr>
         <w:rPr>
           <w:rFonts w:eastAsia="Times New Roman"/>
-          <w:color w:val="FF0000"/>
-          <w:sz w:val="28"/>
-          <w:szCs w:val="28"/>
-        </w:rPr>
-      </w:pPr>
-    </w:p>
-    <w:p>
-      <w:pPr>
-        <w:rPr>
-          <w:rFonts w:eastAsia="Times New Roman"/>
-          <w:color w:val="000000"/>
-          <w:sz w:val="28"/>
-          <w:szCs w:val="28"/>
-        </w:rPr>
-      </w:pPr>
-    </w:p>
-    <w:p>
-      <w:pPr>
-        <w:rPr>
-          <w:rFonts w:eastAsia="Times New Roman"/>
-          <w:color w:val="000000"/>
-          <w:sz w:val="28"/>
-          <w:szCs w:val="28"/>
-        </w:rPr>
-      </w:pPr>
-    </w:p>
-    <w:p>
-      <w:pPr>
-        <w:rPr>
-          <w:rFonts w:eastAsia="Times New Roman"/>
           <w:color w:val="000000"/>
           <w:sz w:val="28"/>
           <w:szCs w:val="28"/>
@@ -342,42 +404,13 @@
       </w:pPr>
       <w:r>
         <w:rPr>
-          <w:rFonts w:eastAsia="Times New Roman"/>
-          <w:color w:val="000000"/>
-          <w:sz w:val="28"/>
-          <w:szCs w:val="28"/>
-        </w:rPr>
-        <w:t>(1)</w:t>
-      </w:r>
-    </w:p>
-    <w:p>
-      <w:pPr>
-        <w:rPr>
-          <w:rFonts w:eastAsia="Times New Roman"/>
-          <w:color w:val="000000"/>
-          <w:sz w:val="28"/>
-          <w:szCs w:val="28"/>
-        </w:rPr>
-      </w:pPr>
-    </w:p>
-    <w:p>
-      <w:pPr>
-        <w:rPr>
-          <w:rFonts w:eastAsia="Times New Roman"/>
-          <w:color w:val="000000"/>
-          <w:sz w:val="28"/>
-          <w:szCs w:val="28"/>
-        </w:rPr>
-      </w:pPr>
-      <w:r>
-        <w:rPr>
           <w:noProof/>
         </w:rPr>
         <w:drawing>
-          <wp:inline distT="0" distB="0" distL="0" distR="0" wp14:anchorId="34E21559" wp14:editId="6059C94D">
-            <wp:extent cx="4834588" cy="4000500"/>
-            <wp:effectExtent l="0" t="0" r="4445" b="0"/>
-            <wp:docPr id="2" name="Picture 2" descr="Chart&#10;&#10;Description automatically generated"/>
+          <wp:inline distT="0" distB="0" distL="0" distR="0" wp14:anchorId="1ACCCEE1" wp14:editId="7A5183A7">
+            <wp:extent cx="5943600" cy="4457700"/>
+            <wp:effectExtent l="0" t="0" r="0" b="0"/>
+            <wp:docPr id="54021132" name="Picture 2" descr="A screenshot of a graph&#10;&#10;Description automatically generated with low confidence"/>
             <wp:cNvGraphicFramePr>
               <a:graphicFrameLocks xmlns:a="http://schemas.openxmlformats.org/drawingml/2006/main" noChangeAspect="1"/>
             </wp:cNvGraphicFramePr>
@@ -385,30 +418,36 @@
               <a:graphicData uri="http://schemas.openxmlformats.org/drawingml/2006/picture">
                 <pic:pic xmlns:pic="http://schemas.openxmlformats.org/drawingml/2006/picture">
                   <pic:nvPicPr>
-                    <pic:cNvPr id="0" name="Picture 2"/>
-                    <pic:cNvPicPr/>
+                    <pic:cNvPr id="54021132" name="Picture 2" descr="A screenshot of a graph&#10;&#10;Description automatically generated with low confidence"/>
+                    <pic:cNvPicPr>
+                      <a:picLocks noChangeAspect="1" noChangeArrowheads="1"/>
+                    </pic:cNvPicPr>
                   </pic:nvPicPr>
                   <pic:blipFill>
-                    <a:blip r:embed="rId11">
+                    <a:blip r:embed="rId11" cstate="print">
                       <a:extLst>
                         <a:ext uri="{28A0092B-C50C-407E-A947-70E740481C1C}">
-                          <a14:useLocalDpi xmlns:a14="http://schemas.microsoft.com/office/drawing/2010/main"/>
+                          <a14:useLocalDpi xmlns:a14="http://schemas.microsoft.com/office/drawing/2010/main" val="0"/>
                         </a:ext>
                       </a:extLst>
                     </a:blip>
-                    <a:srcRect t="9614"/>
+                    <a:srcRect/>
                     <a:stretch>
                       <a:fillRect/>
                     </a:stretch>
                   </pic:blipFill>
-                  <pic:spPr>
+                  <pic:spPr bwMode="auto">
                     <a:xfrm>
                       <a:off x="0" y="0"/>
-                      <a:ext cx="4834588" cy="4000500"/>
+                      <a:ext cx="5943600" cy="4457700"/>
                     </a:xfrm>
                     <a:prstGeom prst="rect">
                       <a:avLst/>
                     </a:prstGeom>
+                    <a:noFill/>
+                    <a:ln>
+                      <a:noFill/>
+                    </a:ln>
                   </pic:spPr>
                 </pic:pic>
               </a:graphicData>
@@ -426,16 +465,161 @@
           <w:szCs w:val="28"/>
         </w:rPr>
       </w:pPr>
-      <w:commentRangeStart w:id="0"/>
+    </w:p>
+    <w:p>
+      <w:pPr>
+        <w:rPr>
+          <w:rFonts w:eastAsia="Times New Roman"/>
+          <w:color w:val="000000"/>
+          <w:sz w:val="28"/>
+          <w:szCs w:val="28"/>
+        </w:rPr>
+      </w:pPr>
+    </w:p>
+    <w:p>
+      <w:pPr>
+        <w:rPr>
+          <w:rFonts w:eastAsia="Times New Roman"/>
+          <w:color w:val="000000"/>
+          <w:sz w:val="28"/>
+          <w:szCs w:val="28"/>
+        </w:rPr>
+      </w:pPr>
+    </w:p>
+    <w:p>
+      <w:pPr>
+        <w:rPr>
+          <w:rFonts w:eastAsia="Times New Roman"/>
+          <w:color w:val="000000"/>
+          <w:sz w:val="28"/>
+          <w:szCs w:val="28"/>
+        </w:rPr>
+      </w:pPr>
+    </w:p>
+    <w:p>
+      <w:pPr>
+        <w:rPr>
+          <w:rFonts w:eastAsia="Times New Roman"/>
+          <w:color w:val="000000"/>
+          <w:sz w:val="28"/>
+          <w:szCs w:val="28"/>
+        </w:rPr>
+      </w:pPr>
+    </w:p>
+    <w:p>
+      <w:pPr>
+        <w:rPr>
+          <w:rFonts w:eastAsia="Times New Roman"/>
+          <w:color w:val="000000"/>
+          <w:sz w:val="28"/>
+          <w:szCs w:val="28"/>
+        </w:rPr>
+      </w:pPr>
+    </w:p>
+    <w:p>
+      <w:pPr>
+        <w:rPr>
+          <w:rFonts w:eastAsia="Times New Roman"/>
+          <w:color w:val="000000"/>
+          <w:sz w:val="28"/>
+          <w:szCs w:val="28"/>
+        </w:rPr>
+      </w:pPr>
+    </w:p>
+    <w:p>
+      <w:pPr>
+        <w:rPr>
+          <w:rFonts w:eastAsia="Times New Roman"/>
+          <w:color w:val="000000"/>
+          <w:sz w:val="28"/>
+          <w:szCs w:val="28"/>
+        </w:rPr>
+      </w:pPr>
+    </w:p>
+    <w:p>
+      <w:pPr>
+        <w:rPr>
+          <w:rFonts w:eastAsia="Times New Roman"/>
+          <w:color w:val="000000"/>
+          <w:sz w:val="28"/>
+          <w:szCs w:val="28"/>
+        </w:rPr>
+      </w:pPr>
+    </w:p>
+    <w:p>
+      <w:pPr>
+        <w:rPr>
+          <w:rFonts w:eastAsia="Times New Roman"/>
+          <w:color w:val="000000"/>
+          <w:sz w:val="28"/>
+          <w:szCs w:val="28"/>
+        </w:rPr>
+      </w:pPr>
+    </w:p>
+    <w:p>
+      <w:pPr>
+        <w:rPr>
+          <w:rFonts w:eastAsia="Times New Roman"/>
+          <w:color w:val="000000"/>
+          <w:sz w:val="28"/>
+          <w:szCs w:val="28"/>
+        </w:rPr>
+      </w:pPr>
+    </w:p>
+    <w:p>
+      <w:pPr>
+        <w:rPr>
+          <w:rFonts w:eastAsia="Times New Roman"/>
+          <w:color w:val="000000"/>
+          <w:sz w:val="28"/>
+          <w:szCs w:val="28"/>
+        </w:rPr>
+      </w:pPr>
+    </w:p>
+    <w:p>
+      <w:pPr>
+        <w:rPr>
+          <w:rFonts w:eastAsia="Times New Roman"/>
+          <w:color w:val="000000"/>
+          <w:sz w:val="28"/>
+          <w:szCs w:val="28"/>
+        </w:rPr>
+      </w:pPr>
       <w:r>
         <w:rPr>
+          <w:rFonts w:eastAsia="Times New Roman"/>
+          <w:color w:val="000000"/>
+          <w:sz w:val="28"/>
+          <w:szCs w:val="28"/>
+        </w:rPr>
+        <w:lastRenderedPageBreak/>
+        <w:t>(A2)</w:t>
+      </w:r>
+    </w:p>
+    <w:p>
+      <w:pPr>
+        <w:rPr>
+          <w:rFonts w:eastAsia="Times New Roman"/>
+          <w:color w:val="000000"/>
+          <w:sz w:val="28"/>
+          <w:szCs w:val="28"/>
+        </w:rPr>
+      </w:pPr>
+      <w:r>
+        <w:rPr>
           <w:noProof/>
         </w:rPr>
+        <w:t xml:space="preserve"> </w:t>
+      </w:r>
+      <w:r>
+        <w:rPr>
+          <w:noProof/>
+        </w:rPr>
         <w:drawing>
-          <wp:inline distT="0" distB="0" distL="0" distR="0" wp14:anchorId="712CB2A0" wp14:editId="5ACDA4B3">
-            <wp:extent cx="5076825" cy="3691496"/>
-            <wp:effectExtent l="0" t="0" r="0" b="4445"/>
-            <wp:docPr id="1542805223" name="Picture 10" descr="Chart, bar chart, histogram&#10;&#10;Description automatically generated"/>
+          <wp:inline distT="0" distB="0" distL="0" distR="0" wp14:anchorId="4230A1D5" wp14:editId="5EBD30D5">
+            <wp:extent cx="5486400" cy="6400800"/>
+            <wp:effectExtent l="0" t="0" r="0" b="0"/>
+            <wp:docPr id="1264757324" name="Picture 3" descr="Chart, histogram&#10;&#10;Description automatically generated"/>
             <wp:cNvGraphicFramePr>
               <a:graphicFrameLocks xmlns:a="http://schemas.openxmlformats.org/drawingml/2006/main" noChangeAspect="1"/>
             </wp:cNvGraphicFramePr>
@@ -443,7 +627,7 @@
               <a:graphicData uri="http://schemas.openxmlformats.org/drawingml/2006/picture">
                 <pic:pic xmlns:pic="http://schemas.openxmlformats.org/drawingml/2006/picture">
                   <pic:nvPicPr>
-                    <pic:cNvPr id="1542805223" name="Picture 10" descr="Chart, bar chart, histogram&#10;&#10;Description automatically generated"/>
+                    <pic:cNvPr id="1264757324" name="Picture 3" descr="Chart, histogram&#10;&#10;Description automatically generated"/>
                     <pic:cNvPicPr>
                       <a:picLocks noChangeAspect="1" noChangeArrowheads="1"/>
                     </pic:cNvPicPr>
@@ -464,7 +648,7 @@
                   <pic:spPr bwMode="auto">
                     <a:xfrm>
                       <a:off x="0" y="0"/>
-                      <a:ext cx="5078850" cy="3692968"/>
+                      <a:ext cx="5486400" cy="6400800"/>
                     </a:xfrm>
                     <a:prstGeom prst="rect">
                       <a:avLst/>
@@ -480,12 +664,34 @@
           </wp:inline>
         </w:drawing>
       </w:r>
-      <w:commentRangeEnd w:id="0"/>
+    </w:p>
+    <w:p>
+      <w:pPr>
+        <w:rPr>
+          <w:rFonts w:eastAsia="Times New Roman"/>
+          <w:color w:val="000000"/>
+          <w:sz w:val="28"/>
+          <w:szCs w:val="28"/>
+        </w:rPr>
+      </w:pPr>
+    </w:p>
+    <w:p>
+      <w:pPr>
+        <w:rPr>
+          <w:rFonts w:eastAsia="Times New Roman"/>
+          <w:color w:val="000000"/>
+          <w:sz w:val="28"/>
+          <w:szCs w:val="28"/>
+        </w:rPr>
+      </w:pPr>
       <w:r>
         <w:rPr>
-          <w:rStyle w:val="CommentReference"/>
-        </w:rPr>
-        <w:commentReference w:id="0"/>
+          <w:rFonts w:eastAsia="Times New Roman"/>
+          <w:color w:val="000000"/>
+          <w:sz w:val="28"/>
+          <w:szCs w:val="28"/>
+        </w:rPr>
+        <w:t xml:space="preserve">(A3) </w:t>
       </w:r>
     </w:p>
     <w:p>
@@ -497,14 +703,127 @@
           <w:szCs w:val="28"/>
         </w:rPr>
       </w:pPr>
+    </w:p>
+    <w:p>
+      <w:pPr>
+        <w:rPr>
+          <w:rFonts w:eastAsia="Times New Roman"/>
+          <w:color w:val="000000"/>
+          <w:sz w:val="28"/>
+          <w:szCs w:val="28"/>
+        </w:rPr>
+      </w:pPr>
       <w:r>
         <w:rPr>
-          <w:rFonts w:eastAsia="Times New Roman"/>
-          <w:color w:val="000000"/>
-          <w:sz w:val="28"/>
-          <w:szCs w:val="28"/>
-        </w:rPr>
-        <w:t>(2)</w:t>
+          <w:noProof/>
+        </w:rPr>
+        <w:lastRenderedPageBreak/>
+        <w:drawing>
+          <wp:inline distT="0" distB="0" distL="0" distR="0" wp14:anchorId="6C4556E6" wp14:editId="3B23AD97">
+            <wp:extent cx="5486400" cy="6400800"/>
+            <wp:effectExtent l="0" t="0" r="0" b="0"/>
+            <wp:docPr id="2061918866" name="Picture 4" descr="Chart, line chart&#10;&#10;Description automatically generated"/>
+            <wp:cNvGraphicFramePr>
+              <a:graphicFrameLocks xmlns:a="http://schemas.openxmlformats.org/drawingml/2006/main" noChangeAspect="1"/>
+            </wp:cNvGraphicFramePr>
+            <a:graphic xmlns:a="http://schemas.openxmlformats.org/drawingml/2006/main">
+              <a:graphicData uri="http://schemas.openxmlformats.org/drawingml/2006/picture">
+                <pic:pic xmlns:pic="http://schemas.openxmlformats.org/drawingml/2006/picture">
+                  <pic:nvPicPr>
+                    <pic:cNvPr id="2061918866" name="Picture 4" descr="Chart, line chart&#10;&#10;Description automatically generated"/>
+                    <pic:cNvPicPr>
+                      <a:picLocks noChangeAspect="1" noChangeArrowheads="1"/>
+                    </pic:cNvPicPr>
+                  </pic:nvPicPr>
+                  <pic:blipFill>
+                    <a:blip r:embed="rId13" cstate="print">
+                      <a:extLst>
+                        <a:ext uri="{28A0092B-C50C-407E-A947-70E740481C1C}">
+                          <a14:useLocalDpi xmlns:a14="http://schemas.microsoft.com/office/drawing/2010/main" val="0"/>
+                        </a:ext>
+                      </a:extLst>
+                    </a:blip>
+                    <a:srcRect/>
+                    <a:stretch>
+                      <a:fillRect/>
+                    </a:stretch>
+                  </pic:blipFill>
+                  <pic:spPr bwMode="auto">
+                    <a:xfrm>
+                      <a:off x="0" y="0"/>
+                      <a:ext cx="5486400" cy="6400800"/>
+                    </a:xfrm>
+                    <a:prstGeom prst="rect">
+                      <a:avLst/>
+                    </a:prstGeom>
+                    <a:noFill/>
+                    <a:ln>
+                      <a:noFill/>
+                    </a:ln>
+                  </pic:spPr>
+                </pic:pic>
+              </a:graphicData>
+            </a:graphic>
+          </wp:inline>
+        </w:drawing>
+      </w:r>
+    </w:p>
+    <w:p>
+      <w:pPr>
+        <w:spacing w:after="160" w:line="259" w:lineRule="auto"/>
+        <w:rPr>
+          <w:rFonts w:eastAsia="Times New Roman"/>
+          <w:color w:val="000000"/>
+          <w:sz w:val="28"/>
+          <w:szCs w:val="28"/>
+        </w:rPr>
+      </w:pPr>
+      <w:r>
+        <w:rPr>
+          <w:rFonts w:eastAsia="Times New Roman"/>
+          <w:color w:val="000000"/>
+          <w:sz w:val="28"/>
+          <w:szCs w:val="28"/>
+        </w:rPr>
+        <w:br w:type="page"/>
+      </w:r>
+    </w:p>
+    <w:p>
+      <w:pPr>
+        <w:rPr>
+          <w:rFonts w:eastAsia="Times New Roman"/>
+          <w:color w:val="000000"/>
+          <w:sz w:val="28"/>
+          <w:szCs w:val="28"/>
+        </w:rPr>
+      </w:pPr>
+      <w:r>
+        <w:rPr>
+          <w:rFonts w:eastAsia="Times New Roman"/>
+          <w:color w:val="000000"/>
+          <w:sz w:val="28"/>
+          <w:szCs w:val="28"/>
+        </w:rPr>
+        <w:lastRenderedPageBreak/>
+        <w:t>(</w:t>
+      </w:r>
+      <w:r>
+        <w:rPr>
+          <w:rFonts w:eastAsia="Times New Roman"/>
+          <w:color w:val="000000"/>
+          <w:sz w:val="28"/>
+          <w:szCs w:val="28"/>
+        </w:rPr>
+        <w:t>B</w:t>
+      </w:r>
+      <w:r>
+        <w:rPr>
+          <w:rFonts w:eastAsia="Times New Roman"/>
+          <w:color w:val="000000"/>
+          <w:sz w:val="28"/>
+          <w:szCs w:val="28"/>
+        </w:rPr>
+        <w:t>)</w:t>
       </w:r>
     </w:p>
     <w:p>
@@ -538,7 +857,7 @@
                     </pic:cNvPicPr>
                   </pic:nvPicPr>
                   <pic:blipFill>
-                    <a:blip r:embed="rId17" cstate="print">
+                    <a:blip r:embed="rId14" cstate="print">
                       <a:extLst>
                         <a:ext uri="{28A0092B-C50C-407E-A947-70E740481C1C}">
                           <a14:useLocalDpi xmlns:a14="http://schemas.microsoft.com/office/drawing/2010/main" val="0"/>
@@ -604,6 +923,11 @@
     </w:p>
     <w:p>
       <w:pPr>
+        <w:pStyle w:val="ListParagraph"/>
+        <w:numPr>
+          <w:ilvl w:val="0"/>
+          <w:numId w:val="2"/>
+        </w:numPr>
         <w:rPr>
           <w:rFonts w:eastAsia="Times New Roman"/>
           <w:color w:val="000000"/>
@@ -620,6 +944,7 @@
           <w:szCs w:val="28"/>
           <w:shd w:val="clear" w:color="auto" w:fill="FFFFFF"/>
         </w:rPr>
+        <w:lastRenderedPageBreak/>
         <w:t>minimization (loss)</w:t>
       </w:r>
     </w:p>
@@ -653,7 +978,7 @@
                     </pic:cNvPicPr>
                   </pic:nvPicPr>
                   <pic:blipFill>
-                    <a:blip r:embed="rId18"/>
+                    <a:blip r:embed="rId15"/>
                     <a:stretch>
                       <a:fillRect/>
                     </a:stretch>
@@ -736,6 +1061,11 @@
     </w:p>
     <w:p>
       <w:pPr>
+        <w:pStyle w:val="ListParagraph"/>
+        <w:numPr>
+          <w:ilvl w:val="0"/>
+          <w:numId w:val="2"/>
+        </w:numPr>
         <w:rPr>
           <w:rFonts w:eastAsia="Times New Roman"/>
           <w:color w:val="000000"/>
@@ -752,6 +1082,7 @@
           <w:szCs w:val="28"/>
           <w:shd w:val="clear" w:color="auto" w:fill="FFFFFF"/>
         </w:rPr>
+        <w:lastRenderedPageBreak/>
         <w:t>minimization (% of hatchery fish loss) </w:t>
       </w:r>
     </w:p>
@@ -806,25 +1137,14 @@
                 <w:rFonts w:eastAsia="Times New Roman"/>
               </w:rPr>
             </w:pPr>
-            <w:proofErr w:type="spellStart"/>
-            <w:r>
-              <w:rPr>
-                <w:rFonts w:ascii="Calibri" w:eastAsia="Times New Roman" w:hAnsi="Calibri" w:cs="Calibri"/>
-                <w:color w:val="000000"/>
-                <w:sz w:val="20"/>
-                <w:szCs w:val="20"/>
-              </w:rPr>
-              <w:t>BroodYear</w:t>
-            </w:r>
-            <w:proofErr w:type="spellEnd"/>
-            <w:r>
-              <w:rPr>
-                <w:rFonts w:ascii="Calibri" w:eastAsia="Times New Roman" w:hAnsi="Calibri" w:cs="Calibri"/>
-                <w:color w:val="000000"/>
-                <w:sz w:val="20"/>
-                <w:szCs w:val="20"/>
-              </w:rPr>
-              <w:t> </w:t>
+            <w:r>
+              <w:rPr>
+                <w:rFonts w:ascii="Calibri" w:eastAsia="Times New Roman" w:hAnsi="Calibri" w:cs="Calibri"/>
+                <w:color w:val="000000"/>
+                <w:sz w:val="20"/>
+                <w:szCs w:val="20"/>
+              </w:rPr>
+              <w:t>BroodYear </w:t>
             </w:r>
           </w:p>
         </w:tc>
@@ -973,7 +1293,6 @@
                 <w:szCs w:val="20"/>
               </w:rPr>
             </w:pPr>
-            <w:proofErr w:type="spellStart"/>
             <w:r>
               <w:rPr>
                 <w:rFonts w:ascii="Calibri" w:eastAsia="Times New Roman" w:hAnsi="Calibri" w:cs="Calibri"/>
@@ -983,7 +1302,6 @@
               </w:rPr>
               <w:t>WaterYear</w:t>
             </w:r>
-            <w:proofErr w:type="spellEnd"/>
           </w:p>
         </w:tc>
       </w:tr>
@@ -1830,7 +2148,6 @@
                 <w:sz w:val="20"/>
                 <w:szCs w:val="20"/>
               </w:rPr>
-              <w:lastRenderedPageBreak/>
               <w:t>2020</w:t>
             </w:r>
           </w:p>
@@ -2631,6 +2948,11 @@
     </w:p>
     <w:p>
       <w:pPr>
+        <w:pStyle w:val="ListParagraph"/>
+        <w:numPr>
+          <w:ilvl w:val="0"/>
+          <w:numId w:val="2"/>
+        </w:numPr>
         <w:rPr>
           <w:rFonts w:eastAsia="Times New Roman"/>
           <w:color w:val="FF0000"/>
@@ -2647,6 +2969,7 @@
           <w:szCs w:val="28"/>
           <w:shd w:val="clear" w:color="auto" w:fill="FFFFFF"/>
         </w:rPr>
+        <w:lastRenderedPageBreak/>
         <w:t>minimization (daily loss and daily pumping rates) </w:t>
       </w:r>
     </w:p>
@@ -2665,7 +2988,7 @@
           <w:noProof/>
         </w:rPr>
         <w:drawing>
-          <wp:inline distT="0" distB="0" distL="0" distR="0" wp14:anchorId="245D770F" wp14:editId="199241DD">
+          <wp:inline distT="0" distB="0" distL="0" distR="0" wp14:anchorId="245D770F" wp14:editId="3E038A62">
             <wp:extent cx="5943600" cy="3959250"/>
             <wp:effectExtent l="0" t="0" r="0" b="3175"/>
             <wp:docPr id="54595397" name="Picture 54595397" title="Inserting image..."/>
@@ -2680,7 +3003,7 @@
                     <pic:cNvPicPr/>
                   </pic:nvPicPr>
                   <pic:blipFill>
-                    <a:blip r:embed="rId19" cstate="print">
+                    <a:blip r:embed="rId16" cstate="print">
                       <a:extLst>
                         <a:ext uri="{28A0092B-C50C-407E-A947-70E740481C1C}">
                           <a14:useLocalDpi xmlns:a14="http://schemas.microsoft.com/office/drawing/2010/main" val="0"/>
@@ -2739,6 +3062,11 @@
     </w:p>
     <w:p>
       <w:pPr>
+        <w:pStyle w:val="ListParagraph"/>
+        <w:numPr>
+          <w:ilvl w:val="0"/>
+          <w:numId w:val="2"/>
+        </w:numPr>
         <w:rPr>
           <w:rFonts w:eastAsia="Times New Roman"/>
           <w:color w:val="000000"/>
@@ -2753,7 +3081,53 @@
           <w:sz w:val="28"/>
           <w:szCs w:val="28"/>
         </w:rPr>
-        <w:t>minimization (Tillotson output- predicted loss)- Chase </w:t>
+        <w:lastRenderedPageBreak/>
+        <w:t xml:space="preserve">minimization (Tillotson </w:t>
+      </w:r>
+      <w:r>
+        <w:rPr>
+          <w:rFonts w:eastAsia="Times New Roman"/>
+          <w:color w:val="000000"/>
+          <w:sz w:val="28"/>
+          <w:szCs w:val="28"/>
+        </w:rPr>
+        <w:t>seasonal predictions</w:t>
+      </w:r>
+      <w:r>
+        <w:rPr>
+          <w:rFonts w:eastAsia="Times New Roman"/>
+          <w:color w:val="000000"/>
+          <w:sz w:val="28"/>
+          <w:szCs w:val="28"/>
+        </w:rPr>
+        <w:t xml:space="preserve">- </w:t>
+      </w:r>
+      <w:r>
+        <w:rPr>
+          <w:rFonts w:eastAsia="Times New Roman"/>
+          <w:color w:val="000000"/>
+          <w:sz w:val="28"/>
+          <w:szCs w:val="28"/>
+        </w:rPr>
+        <w:t>weekly</w:t>
+      </w:r>
+      <w:r>
+        <w:rPr>
+          <w:rFonts w:eastAsia="Times New Roman"/>
+          <w:color w:val="000000"/>
+          <w:sz w:val="28"/>
+          <w:szCs w:val="28"/>
+        </w:rPr>
+        <w:t xml:space="preserve"> loss</w:t>
+      </w:r>
+      <w:r>
+        <w:rPr>
+          <w:rFonts w:eastAsia="Times New Roman"/>
+          <w:color w:val="000000"/>
+          <w:sz w:val="28"/>
+          <w:szCs w:val="28"/>
+        </w:rPr>
+        <w:t>)</w:t>
       </w:r>
     </w:p>
     <w:p>
@@ -2762,22 +3136,31 @@
           <w:noProof/>
         </w:rPr>
         <w:drawing>
-          <wp:inline distT="0" distB="0" distL="0" distR="0" wp14:anchorId="6133E3C9" wp14:editId="0DFFBCE3">
-            <wp:extent cx="5476875" cy="3733800"/>
-            <wp:effectExtent l="0" t="0" r="9525" b="0"/>
-            <wp:docPr id="30" name="Picture 30" descr="“Steelhead Loss Plot”"/>
-            <wp:cNvGraphicFramePr/>
+          <wp:inline distT="0" distB="0" distL="0" distR="0" wp14:anchorId="4F35CB12" wp14:editId="224F8774">
+            <wp:extent cx="5943600" cy="5095875"/>
+            <wp:effectExtent l="0" t="0" r="0" b="9525"/>
+            <wp:docPr id="91589747" name="Picture 5"/>
+            <wp:cNvGraphicFramePr>
+              <a:graphicFrameLocks xmlns:a="http://schemas.openxmlformats.org/drawingml/2006/main" noChangeAspect="1"/>
+            </wp:cNvGraphicFramePr>
             <a:graphic xmlns:a="http://schemas.openxmlformats.org/drawingml/2006/main">
               <a:graphicData uri="http://schemas.openxmlformats.org/drawingml/2006/picture">
                 <pic:pic xmlns:pic="http://schemas.openxmlformats.org/drawingml/2006/picture">
                   <pic:nvPicPr>
-                    <pic:cNvPr id="31" name="Picture" descr="https://www.cbr.washington.edu/sacramento/workgroups/include_gen/WY2024/samt_lsp_stlhd.png"/>
+                    <pic:cNvPr id="0" name="Picture 6"/>
                     <pic:cNvPicPr>
                       <a:picLocks noChangeAspect="1" noChangeArrowheads="1"/>
                     </pic:cNvPicPr>
                   </pic:nvPicPr>
                   <pic:blipFill>
-                    <a:blip r:embed="rId20"/>
+                    <a:blip r:embed="rId17" cstate="print">
+                      <a:extLst>
+                        <a:ext uri="{28A0092B-C50C-407E-A947-70E740481C1C}">
+                          <a14:useLocalDpi xmlns:a14="http://schemas.microsoft.com/office/drawing/2010/main" val="0"/>
+                        </a:ext>
+                      </a:extLst>
+                    </a:blip>
+                    <a:srcRect/>
                     <a:stretch>
                       <a:fillRect/>
                     </a:stretch>
@@ -2785,16 +3168,14 @@
                   <pic:spPr bwMode="auto">
                     <a:xfrm>
                       <a:off x="0" y="0"/>
-                      <a:ext cx="5476875" cy="3733800"/>
+                      <a:ext cx="5943600" cy="5095875"/>
                     </a:xfrm>
                     <a:prstGeom prst="rect">
                       <a:avLst/>
                     </a:prstGeom>
                     <a:noFill/>
-                    <a:ln w="9525">
+                    <a:ln>
                       <a:noFill/>
-                      <a:headEnd/>
-                      <a:tailEnd/>
                     </a:ln>
                   </pic:spPr>
                 </pic:pic>
@@ -2826,6 +3207,11 @@
     </w:p>
     <w:p>
       <w:pPr>
+        <w:pStyle w:val="ListParagraph"/>
+        <w:numPr>
+          <w:ilvl w:val="0"/>
+          <w:numId w:val="2"/>
+        </w:numPr>
         <w:rPr>
           <w:b/>
           <w:bCs/>
@@ -2838,6 +3224,7 @@
           <w:bCs/>
           <w:color w:val="FF0000"/>
         </w:rPr>
+        <w:lastRenderedPageBreak/>
         <w:t>Table comparing predicted and observed loss (hindcast)</w:t>
       </w:r>
     </w:p>
@@ -2884,7 +3271,7 @@
                 <w:bCs/>
               </w:rPr>
             </w:pPr>
-            <w:commentRangeStart w:id="1"/>
+            <w:commentRangeStart w:id="0"/>
             <w:r>
               <w:rPr>
                 <w:rFonts w:eastAsia="Times New Roman" w:cs="Calibri"/>
@@ -3513,12 +3900,12 @@
             <w:r>
               <w:t>01</w:t>
             </w:r>
-            <w:commentRangeEnd w:id="1"/>
+            <w:commentRangeEnd w:id="0"/>
             <w:r>
               <w:rPr>
                 <w:rStyle w:val="CommentReference"/>
               </w:rPr>
-              <w:commentReference w:id="1"/>
+              <w:commentReference w:id="0"/>
             </w:r>
           </w:p>
         </w:tc>
@@ -3538,23 +3925,7 @@
 
 <file path=word/comments.xml><?xml version="1.0" encoding="utf-8"?>
 <w:comments xmlns:wpc="http://schemas.microsoft.com/office/word/2010/wordprocessingCanvas" xmlns:cx="http://schemas.microsoft.com/office/drawing/2014/chartex" xmlns:cx1="http://schemas.microsoft.com/office/drawing/2015/9/8/chartex" xmlns:cx2="http://schemas.microsoft.com/office/drawing/2015/10/21/chartex" xmlns:cx3="http://schemas.microsoft.com/office/drawing/2016/5/9/chartex" xmlns:cx4="http://schemas.microsoft.com/office/drawing/2016/5/10/chartex" xmlns:cx5="http://schemas.microsoft.com/office/drawing/2016/5/11/chartex" xmlns:cx6="http://schemas.microsoft.com/office/drawing/2016/5/12/chartex" xmlns:cx7="http://schemas.microsoft.com/office/drawing/2016/5/13/chartex" xmlns:cx8="http://schemas.microsoft.com/office/drawing/2016/5/14/chartex" xmlns:mc="http://schemas.openxmlformats.org/markup-compatibility/2006" xmlns:aink="http://schemas.microsoft.com/office/drawing/2016/ink" xmlns:am3d="http://schemas.microsoft.com/office/drawing/2017/model3d" xmlns:o="urn:schemas-microsoft-com:office:office" xmlns:oel="http://schemas.microsoft.com/office/2019/extlst" xmlns:r="http://schemas.openxmlformats.org/officeDocument/2006/relationships" xmlns:m="http://schemas.openxmlformats.org/officeDocument/2006/math" xmlns:v="urn:schemas-microsoft-com:vml" xmlns:wp14="http://schemas.microsoft.com/office/word/2010/wordprocessingDrawing" xmlns:wp="http://schemas.openxmlformats.org/drawingml/2006/wordprocessingDrawing" xmlns:w10="urn:schemas-microsoft-com:office:word" xmlns:w="http://schemas.openxmlformats.org/wordprocessingml/2006/main" xmlns:w14="http://schemas.microsoft.com/office/word/2010/wordml" xmlns:w15="http://schemas.microsoft.com/office/word/2012/wordml" xmlns:w16cex="http://schemas.microsoft.com/office/word/2018/wordml/cex" xmlns:w16cid="http://schemas.microsoft.com/office/word/2016/wordml/cid" xmlns:w16="http://schemas.microsoft.com/office/word/2018/wordml" xmlns:w16du="http://schemas.microsoft.com/office/word/2023/wordml/word16du" xmlns:w16sdtdh="http://schemas.microsoft.com/office/word/2020/wordml/sdtdatahash" xmlns:w16se="http://schemas.microsoft.com/office/word/2015/wordml/symex" xmlns:wpg="http://schemas.microsoft.com/office/word/2010/wordprocessingGroup" xmlns:wpi="http://schemas.microsoft.com/office/word/2010/wordprocessingInk" xmlns:wne="http://schemas.microsoft.com/office/word/2006/wordml" xmlns:wps="http://schemas.microsoft.com/office/word/2010/wordprocessingShape" mc:Ignorable="w14 w15 w16se w16cid w16 w16cex w16sdtdh w16du wp14">
-  <w:comment w:id="0" w:author="Pien, Catarina L" w:date="2024-05-01T13:54:00Z" w:initials="PCL">
-    <w:p>
-      <w:pPr>
-        <w:pStyle w:val="CommentText"/>
-      </w:pPr>
-      <w:r>
-        <w:rPr>
-          <w:rStyle w:val="CommentReference"/>
-        </w:rPr>
-        <w:annotationRef/>
-      </w:r>
-      <w:r>
-        <w:t>Perhaps also something like this but clipped vs unclipped? (current plot is WR)</w:t>
-      </w:r>
-    </w:p>
-  </w:comment>
-  <w:comment w:id="1" w:author="Pien, Catarina L" w:date="2024-05-01T15:46:00Z" w:initials="PCL">
+  <w:comment w:id="0" w:author="Pien, Catarina L" w:date="2024-05-01T15:46:00Z" w:initials="PCL">
     <w:p>
       <w:pPr>
         <w:pStyle w:val="CommentText"/>
@@ -3575,21 +3946,18 @@
 
 <file path=word/commentsExtended.xml><?xml version="1.0" encoding="utf-8"?>
 <w15:commentsEx xmlns:wpc="http://schemas.microsoft.com/office/word/2010/wordprocessingCanvas" xmlns:cx="http://schemas.microsoft.com/office/drawing/2014/chartex" xmlns:cx1="http://schemas.microsoft.com/office/drawing/2015/9/8/chartex" xmlns:cx2="http://schemas.microsoft.com/office/drawing/2015/10/21/chartex" xmlns:cx3="http://schemas.microsoft.com/office/drawing/2016/5/9/chartex" xmlns:cx4="http://schemas.microsoft.com/office/drawing/2016/5/10/chartex" xmlns:cx5="http://schemas.microsoft.com/office/drawing/2016/5/11/chartex" xmlns:cx6="http://schemas.microsoft.com/office/drawing/2016/5/12/chartex" xmlns:cx7="http://schemas.microsoft.com/office/drawing/2016/5/13/chartex" xmlns:cx8="http://schemas.microsoft.com/office/drawing/2016/5/14/chartex" xmlns:mc="http://schemas.openxmlformats.org/markup-compatibility/2006" xmlns:aink="http://schemas.microsoft.com/office/drawing/2016/ink" xmlns:am3d="http://schemas.microsoft.com/office/drawing/2017/model3d" xmlns:o="urn:schemas-microsoft-com:office:office" xmlns:oel="http://schemas.microsoft.com/office/2019/extlst" xmlns:r="http://schemas.openxmlformats.org/officeDocument/2006/relationships" xmlns:m="http://schemas.openxmlformats.org/officeDocument/2006/math" xmlns:v="urn:schemas-microsoft-com:vml" xmlns:wp14="http://schemas.microsoft.com/office/word/2010/wordprocessingDrawing" xmlns:wp="http://schemas.openxmlformats.org/drawingml/2006/wordprocessingDrawing" xmlns:w10="urn:schemas-microsoft-com:office:word" xmlns:w="http://schemas.openxmlformats.org/wordprocessingml/2006/main" xmlns:w14="http://schemas.microsoft.com/office/word/2010/wordml" xmlns:w15="http://schemas.microsoft.com/office/word/2012/wordml" xmlns:w16cex="http://schemas.microsoft.com/office/word/2018/wordml/cex" xmlns:w16cid="http://schemas.microsoft.com/office/word/2016/wordml/cid" xmlns:w16="http://schemas.microsoft.com/office/word/2018/wordml" xmlns:w16du="http://schemas.microsoft.com/office/word/2023/wordml/word16du" xmlns:w16sdtdh="http://schemas.microsoft.com/office/word/2020/wordml/sdtdatahash" xmlns:w16se="http://schemas.microsoft.com/office/word/2015/wordml/symex" xmlns:wpg="http://schemas.microsoft.com/office/word/2010/wordprocessingGroup" xmlns:wpi="http://schemas.microsoft.com/office/word/2010/wordprocessingInk" xmlns:wne="http://schemas.microsoft.com/office/word/2006/wordml" xmlns:wps="http://schemas.microsoft.com/office/word/2010/wordprocessingShape" mc:Ignorable="w14 w15 w16se w16cid w16 w16cex w16sdtdh w16du wp14">
-  <w15:commentEx w15:paraId="57D2F4E9" w15:done="0"/>
   <w15:commentEx w15:paraId="37E9014C" w15:done="0"/>
 </w15:commentsEx>
 </file>
 
 <file path=word/commentsExtensible.xml><?xml version="1.0" encoding="utf-8"?>
 <w16cex:commentsExtensible xmlns:wpc="http://schemas.microsoft.com/office/word/2010/wordprocessingCanvas" xmlns:cx="http://schemas.microsoft.com/office/drawing/2014/chartex" xmlns:cx1="http://schemas.microsoft.com/office/drawing/2015/9/8/chartex" xmlns:cx2="http://schemas.microsoft.com/office/drawing/2015/10/21/chartex" xmlns:cx3="http://schemas.microsoft.com/office/drawing/2016/5/9/chartex" xmlns:cx4="http://schemas.microsoft.com/office/drawing/2016/5/10/chartex" xmlns:cx5="http://schemas.microsoft.com/office/drawing/2016/5/11/chartex" xmlns:cx6="http://schemas.microsoft.com/office/drawing/2016/5/12/chartex" xmlns:cx7="http://schemas.microsoft.com/office/drawing/2016/5/13/chartex" xmlns:cx8="http://schemas.microsoft.com/office/drawing/2016/5/14/chartex" xmlns:cr="http://schemas.microsoft.com/office/comments/2020/reactions" xmlns:mc="http://schemas.openxmlformats.org/markup-compatibility/2006" xmlns:aink="http://schemas.microsoft.com/office/drawing/2016/ink" xmlns:am3d="http://schemas.microsoft.com/office/drawing/2017/model3d" xmlns:o="urn:schemas-microsoft-com:office:office" xmlns:oel="http://schemas.microsoft.com/office/2019/extlst" xmlns:r="http://schemas.openxmlformats.org/officeDocument/2006/relationships" xmlns:m="http://schemas.openxmlformats.org/officeDocument/2006/math" xmlns:v="urn:schemas-microsoft-com:vml" xmlns:wp14="http://schemas.microsoft.com/office/word/2010/wordprocessingDrawing" xmlns:wp="http://schemas.openxmlformats.org/drawingml/2006/wordprocessingDrawing" xmlns:w10="urn:schemas-microsoft-com:office:word" xmlns:w="http://schemas.openxmlformats.org/wordprocessingml/2006/main" xmlns:w14="http://schemas.microsoft.com/office/word/2010/wordml" xmlns:w15="http://schemas.microsoft.com/office/word/2012/wordml" xmlns:w16cex="http://schemas.microsoft.com/office/word/2018/wordml/cex" xmlns:w16cid="http://schemas.microsoft.com/office/word/2016/wordml/cid" xmlns:w16="http://schemas.microsoft.com/office/word/2018/wordml" xmlns:w16du="http://schemas.microsoft.com/office/word/2023/wordml/word16du" xmlns:w16sdtdh="http://schemas.microsoft.com/office/word/2020/wordml/sdtdatahash" xmlns:w16se="http://schemas.microsoft.com/office/word/2015/wordml/symex" xmlns:wpg="http://schemas.microsoft.com/office/word/2010/wordprocessingGroup" xmlns:wpi="http://schemas.microsoft.com/office/word/2010/wordprocessingInk" xmlns:wne="http://schemas.microsoft.com/office/word/2006/wordml" xmlns:wps="http://schemas.microsoft.com/office/word/2010/wordprocessingShape" mc:Ignorable="w14 w15 w16se w16cid w16 w16cex w16sdtdh cr w16du wp14">
-  <w16cex:commentExtensible w16cex:durableId="112DA2B9" w16cex:dateUtc="2024-05-01T20:54:00Z"/>
   <w16cex:commentExtensible w16cex:durableId="24E6904D" w16cex:dateUtc="2024-05-01T22:46:00Z"/>
 </w16cex:commentsExtensible>
 </file>
 
 <file path=word/commentsIds.xml><?xml version="1.0" encoding="utf-8"?>
 <w16cid:commentsIds xmlns:wpc="http://schemas.microsoft.com/office/word/2010/wordprocessingCanvas" xmlns:cx="http://schemas.microsoft.com/office/drawing/2014/chartex" xmlns:cx1="http://schemas.microsoft.com/office/drawing/2015/9/8/chartex" xmlns:cx2="http://schemas.microsoft.com/office/drawing/2015/10/21/chartex" xmlns:cx3="http://schemas.microsoft.com/office/drawing/2016/5/9/chartex" xmlns:cx4="http://schemas.microsoft.com/office/drawing/2016/5/10/chartex" xmlns:cx5="http://schemas.microsoft.com/office/drawing/2016/5/11/chartex" xmlns:cx6="http://schemas.microsoft.com/office/drawing/2016/5/12/chartex" xmlns:cx7="http://schemas.microsoft.com/office/drawing/2016/5/13/chartex" xmlns:cx8="http://schemas.microsoft.com/office/drawing/2016/5/14/chartex" xmlns:mc="http://schemas.openxmlformats.org/markup-compatibility/2006" xmlns:aink="http://schemas.microsoft.com/office/drawing/2016/ink" xmlns:am3d="http://schemas.microsoft.com/office/drawing/2017/model3d" xmlns:o="urn:schemas-microsoft-com:office:office" xmlns:oel="http://schemas.microsoft.com/office/2019/extlst" xmlns:r="http://schemas.openxmlformats.org/officeDocument/2006/relationships" xmlns:m="http://schemas.openxmlformats.org/officeDocument/2006/math" xmlns:v="urn:schemas-microsoft-com:vml" xmlns:wp14="http://schemas.microsoft.com/office/word/2010/wordprocessingDrawing" xmlns:wp="http://schemas.openxmlformats.org/drawingml/2006/wordprocessingDrawing" xmlns:w10="urn:schemas-microsoft-com:office:word" xmlns:w="http://schemas.openxmlformats.org/wordprocessingml/2006/main" xmlns:w14="http://schemas.microsoft.com/office/word/2010/wordml" xmlns:w15="http://schemas.microsoft.com/office/word/2012/wordml" xmlns:w16cex="http://schemas.microsoft.com/office/word/2018/wordml/cex" xmlns:w16cid="http://schemas.microsoft.com/office/word/2016/wordml/cid" xmlns:w16="http://schemas.microsoft.com/office/word/2018/wordml" xmlns:w16du="http://schemas.microsoft.com/office/word/2023/wordml/word16du" xmlns:w16sdtdh="http://schemas.microsoft.com/office/word/2020/wordml/sdtdatahash" xmlns:w16se="http://schemas.microsoft.com/office/word/2015/wordml/symex" xmlns:wpg="http://schemas.microsoft.com/office/word/2010/wordprocessingGroup" xmlns:wpi="http://schemas.microsoft.com/office/word/2010/wordprocessingInk" xmlns:wne="http://schemas.microsoft.com/office/word/2006/wordml" xmlns:wps="http://schemas.microsoft.com/office/word/2010/wordprocessingShape" mc:Ignorable="w14 w15 w16se w16cid w16 w16cex w16sdtdh w16du wp14">
-  <w16cid:commentId w16cid:paraId="57D2F4E9" w16cid:durableId="112DA2B9"/>
   <w16cid:commentId w16cid:paraId="37E9014C" w16cid:durableId="24E6904D"/>
 </w16cid:commentsIds>
 </file>
@@ -3708,8 +4076,100 @@
       </w:rPr>
     </w:lvl>
   </w:abstractNum>
+  <w:abstractNum w:abstractNumId="1" w15:restartNumberingAfterBreak="0">
+    <w:nsid w:val="481A52C4"/>
+    <w:multiLevelType w:val="hybridMultilevel"/>
+    <w:tmpl w:val="D2A80F9E"/>
+    <w:lvl w:ilvl="0" w:tplc="04090011">
+      <w:start w:val="1"/>
+      <w:numFmt w:val="decimal"/>
+      <w:lvlText w:val="%1)"/>
+      <w:lvlJc w:val="left"/>
+      <w:pPr>
+        <w:ind w:left="720" w:hanging="360"/>
+      </w:pPr>
+      <w:rPr>
+        <w:rFonts w:hint="default"/>
+      </w:rPr>
+    </w:lvl>
+    <w:lvl w:ilvl="1" w:tplc="04090019" w:tentative="1">
+      <w:start w:val="1"/>
+      <w:numFmt w:val="lowerLetter"/>
+      <w:lvlText w:val="%2."/>
+      <w:lvlJc w:val="left"/>
+      <w:pPr>
+        <w:ind w:left="1440" w:hanging="360"/>
+      </w:pPr>
+    </w:lvl>
+    <w:lvl w:ilvl="2" w:tplc="0409001B" w:tentative="1">
+      <w:start w:val="1"/>
+      <w:numFmt w:val="lowerRoman"/>
+      <w:lvlText w:val="%3."/>
+      <w:lvlJc w:val="right"/>
+      <w:pPr>
+        <w:ind w:left="2160" w:hanging="180"/>
+      </w:pPr>
+    </w:lvl>
+    <w:lvl w:ilvl="3" w:tplc="0409000F" w:tentative="1">
+      <w:start w:val="1"/>
+      <w:numFmt w:val="decimal"/>
+      <w:lvlText w:val="%4."/>
+      <w:lvlJc w:val="left"/>
+      <w:pPr>
+        <w:ind w:left="2880" w:hanging="360"/>
+      </w:pPr>
+    </w:lvl>
+    <w:lvl w:ilvl="4" w:tplc="04090019" w:tentative="1">
+      <w:start w:val="1"/>
+      <w:numFmt w:val="lowerLetter"/>
+      <w:lvlText w:val="%5."/>
+      <w:lvlJc w:val="left"/>
+      <w:pPr>
+        <w:ind w:left="3600" w:hanging="360"/>
+      </w:pPr>
+    </w:lvl>
+    <w:lvl w:ilvl="5" w:tplc="0409001B" w:tentative="1">
+      <w:start w:val="1"/>
+      <w:numFmt w:val="lowerRoman"/>
+      <w:lvlText w:val="%6."/>
+      <w:lvlJc w:val="right"/>
+      <w:pPr>
+        <w:ind w:left="4320" w:hanging="180"/>
+      </w:pPr>
+    </w:lvl>
+    <w:lvl w:ilvl="6" w:tplc="0409000F" w:tentative="1">
+      <w:start w:val="1"/>
+      <w:numFmt w:val="decimal"/>
+      <w:lvlText w:val="%7."/>
+      <w:lvlJc w:val="left"/>
+      <w:pPr>
+        <w:ind w:left="5040" w:hanging="360"/>
+      </w:pPr>
+    </w:lvl>
+    <w:lvl w:ilvl="7" w:tplc="04090019" w:tentative="1">
+      <w:start w:val="1"/>
+      <w:numFmt w:val="lowerLetter"/>
+      <w:lvlText w:val="%8."/>
+      <w:lvlJc w:val="left"/>
+      <w:pPr>
+        <w:ind w:left="5760" w:hanging="360"/>
+      </w:pPr>
+    </w:lvl>
+    <w:lvl w:ilvl="8" w:tplc="0409001B" w:tentative="1">
+      <w:start w:val="1"/>
+      <w:numFmt w:val="lowerRoman"/>
+      <w:lvlText w:val="%9."/>
+      <w:lvlJc w:val="right"/>
+      <w:pPr>
+        <w:ind w:left="6480" w:hanging="180"/>
+      </w:pPr>
+    </w:lvl>
+  </w:abstractNum>
   <w:num w:numId="1" w16cid:durableId="1286810747">
     <w:abstractNumId w:val="0"/>
+  </w:num>
+  <w:num w:numId="2" w16cid:durableId="1943103767">
+    <w:abstractNumId w:val="1"/>
   </w:num>
 </w:numbering>
 </file>
@@ -4708,7 +5168,7 @@
     <w:uiPriority w:val="99"/>
     <w:semiHidden/>
     <w:unhideWhenUsed/>
-    <w:rsid w:val="00ED0E8B"/>
+    <w:rsid w:val="00BC70A7"/>
     <w:rPr>
       <w:sz w:val="16"/>
       <w:szCs w:val="16"/>
@@ -4720,7 +5180,7 @@
     <w:link w:val="CommentTextChar"/>
     <w:uiPriority w:val="99"/>
     <w:unhideWhenUsed/>
-    <w:rsid w:val="00ED0E8B"/>
+    <w:rsid w:val="00BC70A7"/>
     <w:rPr>
       <w:sz w:val="20"/>
       <w:szCs w:val="20"/>
@@ -4731,7 +5191,7 @@
     <w:basedOn w:val="DefaultParagraphFont"/>
     <w:link w:val="CommentText"/>
     <w:uiPriority w:val="99"/>
-    <w:rsid w:val="00ED0E8B"/>
+    <w:rsid w:val="00BC70A7"/>
     <w:rPr>
       <w:rFonts w:ascii="Aptos" w:hAnsi="Aptos" w:cs="Aptos"/>
       <w:kern w:val="0"/>
@@ -4748,7 +5208,7 @@
     <w:uiPriority w:val="99"/>
     <w:semiHidden/>
     <w:unhideWhenUsed/>
-    <w:rsid w:val="00ED0E8B"/>
+    <w:rsid w:val="00BC70A7"/>
     <w:rPr>
       <w:b/>
       <w:bCs/>
@@ -4760,7 +5220,7 @@
     <w:link w:val="CommentSubject"/>
     <w:uiPriority w:val="99"/>
     <w:semiHidden/>
-    <w:rsid w:val="00ED0E8B"/>
+    <w:rsid w:val="00BC70A7"/>
     <w:rPr>
       <w:rFonts w:ascii="Aptos" w:hAnsi="Aptos" w:cs="Aptos"/>
       <w:b/>
@@ -4777,7 +5237,7 @@
     <w:uiPriority w:val="99"/>
     <w:semiHidden/>
     <w:unhideWhenUsed/>
-    <w:rsid w:val="00341AB8"/>
+    <w:rsid w:val="00BC70A7"/>
     <w:rPr>
       <w:color w:val="0000FF"/>
       <w:u w:val="single"/>

</xml_diff>